<commit_message>
included suggestions from Stein
</commit_message>
<xml_diff>
--- a/documents/RI_intro2022.docx
+++ b/documents/RI_intro2022.docx
@@ -1000,22 +1000,40 @@
       </w:r>
     </w:p>
     <w:p>
-      <w:r>
+      <w:pPr>
+        <w:rPr>
+          <w:color w:val="000000" w:themeColor="text1"/>
+        </w:rPr>
+      </w:pPr>
+      <w:r>
+        <w:rPr>
+          <w:color w:val="000000" w:themeColor="text1"/>
+        </w:rPr>
         <w:t xml:space="preserve">In this document, </w:t>
       </w:r>
       <w:r>
         <w:rPr>
           <w:b/>
+          <w:color w:val="000000" w:themeColor="text1"/>
         </w:rPr>
         <w:t>bold text</w:t>
       </w:r>
       <w:r>
+        <w:rPr>
+          <w:color w:val="000000" w:themeColor="text1"/>
+        </w:rPr>
         <w:t xml:space="preserve"> indicates an object in the property tree. Menu item text </w:t>
       </w:r>
       <w:r>
+        <w:rPr>
+          <w:color w:val="000000" w:themeColor="text1"/>
+        </w:rPr>
         <w:t>is</w:t>
       </w:r>
       <w:r>
+        <w:rPr>
+          <w:color w:val="000000" w:themeColor="text1"/>
+        </w:rPr>
         <w:t xml:space="preserve"> “written in quotes”.</w:t>
       </w:r>
     </w:p>
@@ -1295,9 +1313,11 @@
       <w:r>
         <w:t>Import grid data using “Import Eclipse Case” from folder “</w:t>
       </w:r>
+      <w:proofErr w:type="spellStart"/>
       <w:r>
         <w:t>norne</w:t>
       </w:r>
+      <w:proofErr w:type="spellEnd"/>
       <w:r>
         <w:t>”</w:t>
       </w:r>
@@ -1402,7 +1422,10 @@
         <w:t>s</w:t>
       </w:r>
       <w:r>
-        <w:t xml:space="preserve"> (see snapshot hint to the right)</w:t>
+        <w:t xml:space="preserve"> </w:t>
+      </w:r>
+      <w:r>
+        <w:t>(see snapshot hint to the right)</w:t>
       </w:r>
     </w:p>
     <w:p>
@@ -1508,10 +1531,16 @@
         <w:t>Click on the well connection factors</w:t>
       </w:r>
       <w:r>
-        <w:t xml:space="preserve"> star geometry</w:t>
-      </w:r>
-      <w:r>
-        <w:t xml:space="preserve"> and investigate the values in the </w:t>
+        <w:t xml:space="preserve"> star </w:t>
+      </w:r>
+      <w:r>
+        <w:t>symbol</w:t>
+      </w:r>
+      <w:r>
+        <w:t xml:space="preserve"> </w:t>
+      </w:r>
+      <w:r>
+        <w:t xml:space="preserve">and investigate the values in the </w:t>
       </w:r>
       <w:r>
         <w:rPr>
@@ -1531,10 +1560,25 @@
         </w:rPr>
       </w:pPr>
       <w:r>
-        <w:t xml:space="preserve">You can change how mouse interaction changes the view in “Edit-&gt;Preferences-&gt;Navigation Mode”. See also </w:t>
-      </w:r>
-      <w:r>
-        <w:br/>
+        <w:t xml:space="preserve">You </w:t>
+      </w:r>
+      <w:r>
+        <w:t>may</w:t>
+      </w:r>
+      <w:r>
+        <w:t xml:space="preserve"> </w:t>
+      </w:r>
+      <w:r>
+        <w:t>change mouse interaction</w:t>
+      </w:r>
+      <w:r>
+        <w:t xml:space="preserve"> mode</w:t>
+      </w:r>
+      <w:r>
+        <w:t xml:space="preserve"> in “Edit-&gt;Preferences-&gt;Navigation Mode”</w:t>
+      </w:r>
+      <w:r>
+        <w:t xml:space="preserve">, c.f. </w:t>
       </w:r>
       <w:hyperlink r:id="rId20" w:history="1">
         <w:r>
@@ -1719,10 +1763,10 @@
       <w:r>
         <w:t>norne</w:t>
       </w:r>
+      <w:proofErr w:type="spellEnd"/>
       <w:r>
         <w:t>”</w:t>
       </w:r>
-      <w:proofErr w:type="spellEnd"/>
     </w:p>
     <w:p>
       <w:pPr>
@@ -1810,6 +1854,7 @@
         <w:rPr>
           <w:b/>
           <w:bCs/>
+          <w:noProof/>
         </w:rPr>
         <w:drawing>
           <wp:anchor distT="0" distB="0" distL="114300" distR="114300" simplePos="0" relativeHeight="251699200" behindDoc="0" locked="0" layoutInCell="1" allowOverlap="1" wp14:anchorId="3B1010F1" wp14:editId="69D62D91">
@@ -1877,6 +1922,7 @@
         <w:rPr>
           <w:b/>
           <w:bCs/>
+          <w:noProof/>
         </w:rPr>
         <w:drawing>
           <wp:inline distT="0" distB="0" distL="0" distR="0" wp14:anchorId="78D7DE62" wp14:editId="7A8C4855">
@@ -2018,7 +2064,13 @@
     </w:p>
     <w:p>
       <w:r>
-        <w:t xml:space="preserve">When many intersections are visible, they might cover other interesting geometry int the model. Visibility of parts of the intersection geometry can be controlled from the </w:t>
+        <w:t xml:space="preserve">When many intersections are visible, they might </w:t>
+      </w:r>
+      <w:r>
+        <w:t xml:space="preserve">obscure </w:t>
+      </w:r>
+      <w:r>
+        <w:t xml:space="preserve">other interesting geometry in the model. Visibility of parts of the intersection geometry can be controlled from the </w:t>
       </w:r>
       <w:r>
         <w:rPr>
@@ -2169,9 +2221,11 @@
       <w:r>
         <w:t>Import grid data using “Import Eclipse Case” from folder “</w:t>
       </w:r>
+      <w:proofErr w:type="spellStart"/>
       <w:r>
         <w:t>norne</w:t>
       </w:r>
+      <w:proofErr w:type="spellEnd"/>
       <w:r>
         <w:t>”</w:t>
       </w:r>
@@ -2195,19 +2249,15 @@
           <w:numId w:val="33"/>
         </w:numPr>
         <w:contextualSpacing/>
-      </w:pPr>
-      <w:r>
-        <w:t xml:space="preserve">In the Property editor open folder </w:t>
-      </w:r>
-      <w:r>
-        <w:rPr>
-          <w:b/>
-          <w:bCs/>
-        </w:rPr>
-        <w:t>Faults</w:t>
-      </w:r>
-      <w:r>
-        <w:t>. Right-click fault “GH”, and select “On – Others off”</w:t>
+        <w:rPr>
+          <w:color w:val="000000" w:themeColor="text1"/>
+        </w:rPr>
+      </w:pPr>
+      <w:r>
+        <w:rPr>
+          <w:color w:val="000000" w:themeColor="text1"/>
+        </w:rPr>
+        <w:t>Turn off grid visualization to see faults</w:t>
       </w:r>
     </w:p>
     <w:p>
@@ -2217,19 +2267,69 @@
           <w:numId w:val="33"/>
         </w:numPr>
         <w:contextualSpacing/>
-      </w:pPr>
-      <w:r>
-        <w:t xml:space="preserve">Activate </w:t>
+        <w:rPr>
+          <w:color w:val="000000" w:themeColor="text1"/>
+        </w:rPr>
+      </w:pPr>
+      <w:r>
+        <w:rPr>
+          <w:color w:val="000000" w:themeColor="text1"/>
+        </w:rPr>
+        <w:t>Op</w:t>
+      </w:r>
+      <w:r>
+        <w:rPr>
+          <w:color w:val="000000" w:themeColor="text1"/>
+        </w:rPr>
+        <w:t xml:space="preserve">en folder </w:t>
       </w:r>
       <w:r>
         <w:rPr>
           <w:b/>
           <w:bCs/>
-        </w:rPr>
-        <w:t>Separate Fault Result</w:t>
-      </w:r>
-      <w:r>
-        <w:t>, and select this object</w:t>
+          <w:color w:val="000000" w:themeColor="text1"/>
+        </w:rPr>
+        <w:t>Faults</w:t>
+      </w:r>
+      <w:r>
+        <w:rPr>
+          <w:b/>
+          <w:bCs/>
+          <w:color w:val="000000" w:themeColor="text1"/>
+        </w:rPr>
+        <w:t xml:space="preserve"> </w:t>
+      </w:r>
+      <w:r>
+        <w:rPr>
+          <w:color w:val="000000" w:themeColor="text1"/>
+        </w:rPr>
+        <w:t>in</w:t>
+      </w:r>
+      <w:r>
+        <w:rPr>
+          <w:b/>
+          <w:bCs/>
+          <w:color w:val="000000" w:themeColor="text1"/>
+        </w:rPr>
+        <w:t xml:space="preserve"> Project Tree,</w:t>
+      </w:r>
+      <w:r>
+        <w:rPr>
+          <w:color w:val="000000" w:themeColor="text1"/>
+        </w:rPr>
+        <w:t xml:space="preserve"> </w:t>
+      </w:r>
+      <w:r>
+        <w:rPr>
+          <w:color w:val="000000" w:themeColor="text1"/>
+        </w:rPr>
+        <w:t>r</w:t>
+      </w:r>
+      <w:r>
+        <w:rPr>
+          <w:color w:val="000000" w:themeColor="text1"/>
+        </w:rPr>
+        <w:t>ight-click fault “GH”, and select “On – Others off”</w:t>
       </w:r>
     </w:p>
     <w:p>
@@ -2239,32 +2339,29 @@
           <w:numId w:val="33"/>
         </w:numPr>
         <w:contextualSpacing/>
-      </w:pPr>
-      <w:r>
-        <w:t xml:space="preserve">In the </w:t>
+        <w:rPr>
+          <w:color w:val="000000" w:themeColor="text1"/>
+        </w:rPr>
+      </w:pPr>
+      <w:r>
+        <w:rPr>
+          <w:color w:val="000000" w:themeColor="text1"/>
+        </w:rPr>
+        <w:t xml:space="preserve">Activate </w:t>
       </w:r>
       <w:r>
         <w:rPr>
           <w:b/>
           <w:bCs/>
-        </w:rPr>
-        <w:t>Property Editor</w:t>
-      </w:r>
-      <w:r>
-        <w:t xml:space="preserve">, select Type “Static”, and select result “TRANXYZ”. Now you can see transmissibility for all </w:t>
-      </w:r>
-      <w:r>
-        <w:rPr>
-          <w:b/>
-          <w:bCs/>
-        </w:rPr>
-        <w:t>NNCs</w:t>
-      </w:r>
-      <w:r>
-        <w:t xml:space="preserve"> across the fault.</w:t>
-      </w:r>
-      <w:r>
-        <w:br/>
+          <w:color w:val="000000" w:themeColor="text1"/>
+        </w:rPr>
+        <w:t>Fault Result</w:t>
+      </w:r>
+      <w:r>
+        <w:rPr>
+          <w:color w:val="000000" w:themeColor="text1"/>
+        </w:rPr>
+        <w:t>, and select this object</w:t>
       </w:r>
     </w:p>
     <w:p>
@@ -2276,7 +2373,40 @@
         <w:contextualSpacing/>
       </w:pPr>
       <w:r>
-        <w:t>Create a new view</w:t>
+        <w:rPr>
+          <w:color w:val="000000" w:themeColor="text1"/>
+        </w:rPr>
+        <w:t xml:space="preserve">In the </w:t>
+      </w:r>
+      <w:r>
+        <w:rPr>
+          <w:b/>
+          <w:bCs/>
+          <w:color w:val="000000" w:themeColor="text1"/>
+        </w:rPr>
+        <w:t>Property Editor</w:t>
+      </w:r>
+      <w:r>
+        <w:rPr>
+          <w:color w:val="000000" w:themeColor="text1"/>
+        </w:rPr>
+        <w:t>, select Type “Static</w:t>
+      </w:r>
+      <w:r>
+        <w:t xml:space="preserve">”, and select result “TRANXYZ”. Now you can see transmissibility for all </w:t>
+      </w:r>
+      <w:r>
+        <w:rPr>
+          <w:b/>
+          <w:bCs/>
+        </w:rPr>
+        <w:t>NNCs</w:t>
+      </w:r>
+      <w:r>
+        <w:t xml:space="preserve"> across the fault.</w:t>
+      </w:r>
+      <w:r>
+        <w:br/>
       </w:r>
     </w:p>
     <w:p>
@@ -2288,26 +2418,7 @@
         <w:contextualSpacing/>
       </w:pPr>
       <w:r>
-        <w:t>Import formations using “File-&gt;Import-&gt;Import Formation Names”</w:t>
-      </w:r>
-      <w:r>
-        <w:t>, select file “</w:t>
-      </w:r>
-      <w:proofErr w:type="spellStart"/>
-      <w:r>
-        <w:t>norne</w:t>
-      </w:r>
-      <w:proofErr w:type="spellEnd"/>
-      <w:r>
-        <w:t>/</w:t>
-      </w:r>
-      <w:proofErr w:type="spellStart"/>
-      <w:r>
-        <w:t>Norne_Fm.lyr</w:t>
-      </w:r>
-      <w:proofErr w:type="spellEnd"/>
-      <w:r>
-        <w:t>”</w:t>
+        <w:t>Create a new view</w:t>
       </w:r>
     </w:p>
     <w:p>
@@ -2319,7 +2430,26 @@
         <w:contextualSpacing/>
       </w:pPr>
       <w:r>
-        <w:t>Turn off grid visualization to see faults</w:t>
+        <w:t>Import formations using “File-&gt;Import-&gt;Import Formation Names”</w:t>
+      </w:r>
+      <w:r>
+        <w:t>, select file “</w:t>
+      </w:r>
+      <w:proofErr w:type="spellStart"/>
+      <w:r>
+        <w:t>norne</w:t>
+      </w:r>
+      <w:proofErr w:type="spellEnd"/>
+      <w:r>
+        <w:t>/</w:t>
+      </w:r>
+      <w:proofErr w:type="spellStart"/>
+      <w:r>
+        <w:t>Norne_Fm.lyr</w:t>
+      </w:r>
+      <w:proofErr w:type="spellEnd"/>
+      <w:r>
+        <w:t>”</w:t>
       </w:r>
     </w:p>
     <w:p>
@@ -2331,17 +2461,7 @@
         <w:contextualSpacing/>
       </w:pPr>
       <w:r>
-        <w:t xml:space="preserve">In the Property editor open folder </w:t>
-      </w:r>
-      <w:r>
-        <w:rPr>
-          <w:b/>
-          <w:bCs/>
-        </w:rPr>
-        <w:t>Faults</w:t>
-      </w:r>
-      <w:r>
-        <w:t>. Right-click fault “GH”, and select “On – Others off”</w:t>
+        <w:t>Turn off grid visualization to see faults</w:t>
       </w:r>
     </w:p>
     <w:p>
@@ -2353,17 +2473,50 @@
         <w:contextualSpacing/>
       </w:pPr>
       <w:r>
-        <w:t xml:space="preserve">Activate </w:t>
+        <w:t xml:space="preserve">In </w:t>
       </w:r>
       <w:r>
         <w:rPr>
           <w:b/>
           <w:bCs/>
         </w:rPr>
-        <w:t>Separate Fault Result</w:t>
-      </w:r>
-      <w:r>
-        <w:t>, and select this object</w:t>
+        <w:t>Pro</w:t>
+      </w:r>
+      <w:r>
+        <w:rPr>
+          <w:b/>
+          <w:bCs/>
+        </w:rPr>
+        <w:t>ject Tree</w:t>
+      </w:r>
+      <w:r>
+        <w:t xml:space="preserve">, </w:t>
+      </w:r>
+      <w:r>
+        <w:t xml:space="preserve">open folder </w:t>
+      </w:r>
+      <w:r>
+        <w:rPr>
+          <w:b/>
+          <w:bCs/>
+        </w:rPr>
+        <w:t>Faults</w:t>
+      </w:r>
+      <w:r>
+        <w:rPr>
+          <w:b/>
+          <w:bCs/>
+        </w:rPr>
+        <w:t xml:space="preserve">, </w:t>
+      </w:r>
+      <w:r>
+        <w:t>r</w:t>
+      </w:r>
+      <w:r>
+        <w:t>ight</w:t>
+      </w:r>
+      <w:r>
+        <w:t>-click fault “GH”, and select “On – Others off”</w:t>
       </w:r>
     </w:p>
     <w:p>
@@ -2375,17 +2528,17 @@
         <w:contextualSpacing/>
       </w:pPr>
       <w:r>
-        <w:t xml:space="preserve">In the </w:t>
+        <w:t xml:space="preserve">Activate </w:t>
       </w:r>
       <w:r>
         <w:rPr>
           <w:b/>
           <w:bCs/>
         </w:rPr>
-        <w:t>Property Editor</w:t>
-      </w:r>
-      <w:r>
-        <w:t xml:space="preserve">, select Type “Allan Diagrams”, and select result “Formation Allan”. </w:t>
+        <w:t>Fault Result</w:t>
+      </w:r>
+      <w:r>
+        <w:t>, and select this object</w:t>
       </w:r>
     </w:p>
     <w:p>
@@ -2397,7 +2550,70 @@
         <w:contextualSpacing/>
       </w:pPr>
       <w:r>
-        <w:t xml:space="preserve">Click on the fault, and investigate the text output in the </w:t>
+        <w:t xml:space="preserve">In </w:t>
+      </w:r>
+      <w:r>
+        <w:t xml:space="preserve">the </w:t>
+      </w:r>
+      <w:r>
+        <w:rPr>
+          <w:b/>
+          <w:bCs/>
+        </w:rPr>
+        <w:t>Property Editor</w:t>
+      </w:r>
+      <w:r>
+        <w:rPr>
+          <w:b/>
+          <w:bCs/>
+        </w:rPr>
+        <w:t>,</w:t>
+      </w:r>
+      <w:r>
+        <w:t xml:space="preserve"> select Type “Allan Diagrams” and </w:t>
+      </w:r>
+      <w:r>
+        <w:t xml:space="preserve">select </w:t>
+      </w:r>
+      <w:r>
+        <w:t xml:space="preserve">Result </w:t>
+      </w:r>
+      <w:r>
+        <w:t xml:space="preserve">Property </w:t>
+      </w:r>
+      <w:r>
+        <w:t>“Formation Allan”</w:t>
+      </w:r>
+      <w:r>
+        <w:t xml:space="preserve"> in </w:t>
+      </w:r>
+      <w:r>
+        <w:rPr>
+          <w:b/>
+          <w:bCs/>
+        </w:rPr>
+        <w:t>Result</w:t>
+      </w:r>
+      <w:r>
+        <w:t xml:space="preserve"> </w:t>
+      </w:r>
+    </w:p>
+    <w:p>
+      <w:pPr>
+        <w:numPr>
+          <w:ilvl w:val="0"/>
+          <w:numId w:val="33"/>
+        </w:numPr>
+        <w:contextualSpacing/>
+      </w:pPr>
+      <w:r>
+        <w:t>Click on fault</w:t>
+      </w:r>
+      <w:r>
+        <w:t xml:space="preserve"> “GH”</w:t>
+      </w:r>
+      <w:r>
+        <w:t xml:space="preserve">, and investigate the text output in the </w:t>
       </w:r>
       <w:r>
         <w:rPr>
@@ -2527,6 +2743,11 @@
       </w:r>
     </w:p>
     <w:p>
+      <w:r>
+        <w:br w:type="page"/>
+      </w:r>
+    </w:p>
+    <w:p>
       <w:pPr>
         <w:numPr>
           <w:ilvl w:val="0"/>
@@ -2535,6 +2756,7 @@
         <w:contextualSpacing/>
       </w:pPr>
       <w:r>
+        <w:lastRenderedPageBreak/>
         <w:t>Create a new view</w:t>
       </w:r>
     </w:p>
@@ -2666,9 +2888,11 @@
       <w:r>
         <w:t>Import grid data using “Import Eclipse Case” from “</w:t>
       </w:r>
+      <w:proofErr w:type="spellStart"/>
       <w:r>
         <w:t>norne</w:t>
       </w:r>
+      <w:proofErr w:type="spellEnd"/>
       <w:r>
         <w:t>”</w:t>
       </w:r>
@@ -2692,6 +2916,9 @@
           <w:ilvl w:val="1"/>
           <w:numId w:val="23"/>
         </w:numPr>
+        <w:rPr>
+          <w:strike/>
+        </w:rPr>
       </w:pPr>
       <w:r>
         <w:t>In the right click menu of the view, select “New Contour Map from 3d view”</w:t>
@@ -2706,55 +2933,43 @@
         </w:numPr>
       </w:pPr>
       <w:r>
-        <w:t>Optional: Minimize the view “</w:t>
-      </w:r>
-      <w:r>
-        <w:rPr>
-          <w:b/>
-        </w:rPr>
-        <w:t>View 1</w:t>
-      </w:r>
-      <w:r>
-        <w:t>” to avoid confusion</w:t>
-      </w:r>
-    </w:p>
-    <w:p>
-      <w:pPr>
-        <w:pStyle w:val="ListParagraph"/>
-        <w:numPr>
-          <w:ilvl w:val="1"/>
-          <w:numId w:val="23"/>
-        </w:numPr>
-      </w:pPr>
-      <w:r>
-        <w:t>In the generated contour map, turn off visualization of faults</w:t>
-      </w:r>
-    </w:p>
-    <w:p>
-      <w:pPr>
-        <w:pStyle w:val="ListParagraph"/>
-        <w:numPr>
-          <w:ilvl w:val="1"/>
-          <w:numId w:val="23"/>
-        </w:numPr>
-      </w:pPr>
+        <w:t xml:space="preserve">Select </w:t>
+      </w:r>
+      <w:r>
+        <w:rPr>
+          <w:b/>
+          <w:bCs/>
+        </w:rPr>
+        <w:t>SWAT</w:t>
+      </w:r>
+      <w:r>
+        <w:rPr>
+          <w:b/>
+          <w:bCs/>
+        </w:rPr>
+        <w:t xml:space="preserve"> </w:t>
+      </w:r>
+      <w:r>
+        <w:t>as Cell Result</w:t>
+      </w:r>
+      <w:r>
+        <w:br/>
+      </w:r>
+      <w:r>
+        <w:br/>
+      </w:r>
+      <w:r>
+        <w:br/>
+      </w:r>
       <w:r>
         <w:rPr>
           <w:noProof/>
         </w:rPr>
         <w:drawing>
-          <wp:anchor distT="0" distB="0" distL="114300" distR="114300" simplePos="0" relativeHeight="251684864" behindDoc="0" locked="0" layoutInCell="1" allowOverlap="1" wp14:anchorId="79A65030" wp14:editId="3ED19222">
-            <wp:simplePos x="0" y="0"/>
-            <wp:positionH relativeFrom="column">
-              <wp:align>right</wp:align>
-            </wp:positionH>
-            <wp:positionV relativeFrom="paragraph">
-              <wp:posOffset>-77111</wp:posOffset>
-            </wp:positionV>
-            <wp:extent cx="1963972" cy="1914674"/>
+          <wp:inline distT="0" distB="0" distL="0" distR="0" wp14:anchorId="006C3E10" wp14:editId="0E5A7F5E">
+            <wp:extent cx="2767625" cy="2038350"/>
             <wp:effectExtent l="0" t="0" r="0" b="0"/>
-            <wp:wrapSquare wrapText="bothSides"/>
-            <wp:docPr id="19" name="Picture 19"/>
+            <wp:docPr id="17" name="Picture 17"/>
             <wp:cNvGraphicFramePr>
               <a:graphicFrameLocks xmlns:a="http://schemas.openxmlformats.org/drawingml/2006/main" noChangeAspect="1"/>
             </wp:cNvGraphicFramePr>
@@ -2762,8 +2977,10 @@
               <a:graphicData uri="http://schemas.openxmlformats.org/drawingml/2006/picture">
                 <pic:pic xmlns:pic="http://schemas.openxmlformats.org/drawingml/2006/picture">
                   <pic:nvPicPr>
-                    <pic:cNvPr id="1" name=""/>
-                    <pic:cNvPicPr/>
+                    <pic:cNvPr id="0" name="Picture 1"/>
+                    <pic:cNvPicPr>
+                      <a:picLocks noChangeAspect="1" noChangeArrowheads="1"/>
+                    </pic:cNvPicPr>
                   </pic:nvPicPr>
                   <pic:blipFill>
                     <a:blip r:embed="rId31" cstate="print">
@@ -2773,61 +2990,29 @@
                         </a:ext>
                       </a:extLst>
                     </a:blip>
+                    <a:srcRect/>
                     <a:stretch>
                       <a:fillRect/>
                     </a:stretch>
                   </pic:blipFill>
-                  <pic:spPr>
+                  <pic:spPr bwMode="auto">
                     <a:xfrm>
                       <a:off x="0" y="0"/>
-                      <a:ext cx="1963972" cy="1914674"/>
+                      <a:ext cx="2825992" cy="2081337"/>
                     </a:xfrm>
                     <a:prstGeom prst="rect">
                       <a:avLst/>
                     </a:prstGeom>
+                    <a:noFill/>
+                    <a:ln>
+                      <a:noFill/>
+                    </a:ln>
                   </pic:spPr>
                 </pic:pic>
               </a:graphicData>
             </a:graphic>
-            <wp14:sizeRelH relativeFrom="margin">
-              <wp14:pctWidth>0</wp14:pctWidth>
-            </wp14:sizeRelH>
-            <wp14:sizeRelV relativeFrom="margin">
-              <wp14:pctHeight>0</wp14:pctHeight>
-            </wp14:sizeRelV>
-          </wp:anchor>
+          </wp:inline>
         </w:drawing>
-      </w:r>
-      <w:r>
-        <w:t xml:space="preserve">Select </w:t>
-      </w:r>
-      <w:r>
-        <w:rPr>
-          <w:b/>
-          <w:bCs/>
-        </w:rPr>
-        <w:t>SWAT</w:t>
-      </w:r>
-      <w:r>
-        <w:br/>
-      </w:r>
-      <w:r>
-        <w:br/>
-      </w:r>
-      <w:r>
-        <w:br/>
-      </w:r>
-      <w:r>
-        <w:br/>
-      </w:r>
-      <w:r>
-        <w:br/>
-      </w:r>
-      <w:r>
-        <w:br/>
-      </w:r>
-      <w:r>
-        <w:br/>
       </w:r>
       <w:r>
         <w:br/>
@@ -2875,7 +3060,13 @@
         </w:numPr>
       </w:pPr>
       <w:r>
-        <w:t>Optional: Minimize the original contour map to avoid confusion</w:t>
+        <w:t xml:space="preserve">Select object </w:t>
+      </w:r>
+      <w:r>
+        <w:rPr>
+          <w:b/>
+        </w:rPr>
+        <w:t>Map Projection</w:t>
       </w:r>
     </w:p>
     <w:p>
@@ -2887,13 +3078,13 @@
         </w:numPr>
       </w:pPr>
       <w:r>
-        <w:t xml:space="preserve">Select object </w:t>
-      </w:r>
-      <w:r>
-        <w:rPr>
-          <w:b/>
-        </w:rPr>
-        <w:t>Map Projection</w:t>
+        <w:t xml:space="preserve">Select “Oil Column” from </w:t>
+      </w:r>
+      <w:r>
+        <w:rPr>
+          <w:b/>
+        </w:rPr>
+        <w:t>Result Aggregation</w:t>
       </w:r>
     </w:p>
     <w:p>
@@ -2905,24 +3096,6 @@
         </w:numPr>
       </w:pPr>
       <w:r>
-        <w:t xml:space="preserve">Select “Oil Column” from </w:t>
-      </w:r>
-      <w:r>
-        <w:rPr>
-          <w:b/>
-        </w:rPr>
-        <w:t>Result Aggregation</w:t>
-      </w:r>
-    </w:p>
-    <w:p>
-      <w:pPr>
-        <w:pStyle w:val="ListParagraph"/>
-        <w:numPr>
-          <w:ilvl w:val="1"/>
-          <w:numId w:val="23"/>
-        </w:numPr>
-      </w:pPr>
-      <w:r>
         <w:t>Compute oil column for a selection of formations</w:t>
       </w:r>
     </w:p>
@@ -2935,14 +3108,25 @@
         </w:numPr>
       </w:pPr>
       <w:r>
-        <w:t>Import formations</w:t>
-      </w:r>
-      <w:r>
-        <w:t xml:space="preserve"> (see previous tutorial)</w:t>
+        <w:t>Import formation</w:t>
+      </w:r>
+      <w:r>
+        <w:t xml:space="preserve"> file</w:t>
       </w:r>
       <w:r>
         <w:t xml:space="preserve"> </w:t>
       </w:r>
+      <w:r>
+        <w:t>(see previous tutorial)</w:t>
+      </w:r>
+      <w:r>
+        <w:t xml:space="preserve"> </w:t>
+      </w:r>
+      <w:proofErr w:type="spellStart"/>
+      <w:r>
+        <w:t>Norne_subZones.lyr</w:t>
+      </w:r>
+      <w:proofErr w:type="spellEnd"/>
     </w:p>
     <w:p>
       <w:pPr>
@@ -2981,7 +3165,7 @@
       </w:r>
       <w:proofErr w:type="spellEnd"/>
       <w:r>
-        <w:t xml:space="preserve"> 3”</w:t>
+        <w:t xml:space="preserve"> 3</w:t>
       </w:r>
     </w:p>
     <w:p>
@@ -3004,16 +3188,16 @@
           <w:noProof/>
         </w:rPr>
         <w:drawing>
-          <wp:anchor distT="0" distB="0" distL="114300" distR="114300" simplePos="0" relativeHeight="251685888" behindDoc="0" locked="0" layoutInCell="1" allowOverlap="1" wp14:anchorId="6DADDF04" wp14:editId="3A6596FA">
+          <wp:anchor distT="0" distB="0" distL="114300" distR="114300" simplePos="0" relativeHeight="251685888" behindDoc="0" locked="0" layoutInCell="1" allowOverlap="1" wp14:anchorId="6DADDF04" wp14:editId="53F1C624">
             <wp:simplePos x="0" y="0"/>
             <wp:positionH relativeFrom="margin">
-              <wp:align>right</wp:align>
+              <wp:posOffset>6281738</wp:posOffset>
             </wp:positionH>
             <wp:positionV relativeFrom="paragraph">
-              <wp:posOffset>430806</wp:posOffset>
+              <wp:posOffset>432436</wp:posOffset>
             </wp:positionV>
-            <wp:extent cx="1947151" cy="1898472"/>
-            <wp:effectExtent l="0" t="0" r="0" b="6985"/>
+            <wp:extent cx="1362808" cy="1328738"/>
+            <wp:effectExtent l="0" t="0" r="8890" b="5080"/>
             <wp:wrapNone/>
             <wp:docPr id="20" name="Picture 20"/>
             <wp:cNvGraphicFramePr>
@@ -3041,7 +3225,7 @@
                   <pic:spPr>
                     <a:xfrm>
                       <a:off x="0" y="0"/>
-                      <a:ext cx="1947151" cy="1898472"/>
+                      <a:ext cx="1368443" cy="1334232"/>
                     </a:xfrm>
                     <a:prstGeom prst="rect">
                       <a:avLst/>
@@ -3062,24 +3246,9 @@
       <w:r>
         <w:t>In the “Windows” menu, select “Tile Windows” to see both plots next to each other</w:t>
       </w:r>
-    </w:p>
-    <w:p>
-      <w:pPr>
-        <w:pStyle w:val="ListParagraph"/>
-        <w:ind w:left="1080"/>
-      </w:pPr>
-    </w:p>
-    <w:p>
-      <w:pPr>
-        <w:pStyle w:val="ListParagraph"/>
-        <w:ind w:left="1080"/>
-      </w:pPr>
-    </w:p>
-    <w:p>
-      <w:pPr>
-        <w:pStyle w:val="ListParagraph"/>
-        <w:ind w:left="1080"/>
-      </w:pPr>
+      <w:r>
+        <w:t xml:space="preserve"> </w:t>
+      </w:r>
     </w:p>
     <w:p>
       <w:pPr>
@@ -3105,6 +3274,30 @@
       <w:pPr>
         <w:pStyle w:val="ListParagraph"/>
         <w:ind w:left="1080"/>
+        <w:rPr>
+          <w:rStyle w:val="Hyperlink"/>
+        </w:rPr>
+      </w:pPr>
+    </w:p>
+    <w:p>
+      <w:pPr>
+        <w:pStyle w:val="ListParagraph"/>
+        <w:ind w:left="1080"/>
+        <w:rPr>
+          <w:rStyle w:val="Hyperlink"/>
+        </w:rPr>
+      </w:pPr>
+    </w:p>
+    <w:p>
+      <w:pPr>
+        <w:pStyle w:val="ListParagraph"/>
+        <w:ind w:left="1080"/>
+      </w:pPr>
+    </w:p>
+    <w:p>
+      <w:pPr>
+        <w:pStyle w:val="ListParagraph"/>
+        <w:ind w:left="1080"/>
       </w:pPr>
     </w:p>
     <w:p>
@@ -3140,9 +3333,11 @@
       <w:r>
         <w:t>Import grid data using “Import Eclipse Case” from folder “</w:t>
       </w:r>
+      <w:proofErr w:type="spellStart"/>
       <w:r>
         <w:t>norne</w:t>
       </w:r>
+      <w:proofErr w:type="spellEnd"/>
       <w:r>
         <w:t>”</w:t>
       </w:r>
@@ -3218,7 +3413,19 @@
         <w:rPr>
           <w:color w:val="000000" w:themeColor="text1"/>
         </w:rPr>
-        <w:t>Select “Forward Time of Flight” (unit for time is years)</w:t>
+        <w:t xml:space="preserve">Select </w:t>
+      </w:r>
+      <w:r>
+        <w:rPr>
+          <w:color w:val="000000" w:themeColor="text1"/>
+        </w:rPr>
+        <w:t xml:space="preserve">Result Prop </w:t>
+      </w:r>
+      <w:r>
+        <w:rPr>
+          <w:color w:val="000000" w:themeColor="text1"/>
+        </w:rPr>
+        <w:t>“Forward Time of Flight” (unit for time is years)</w:t>
       </w:r>
       <w:r>
         <w:rPr>
@@ -3242,7 +3449,19 @@
         <w:rPr>
           <w:color w:val="000000" w:themeColor="text1"/>
         </w:rPr>
-        <w:t>Select water, and go to second time step</w:t>
+        <w:t xml:space="preserve">Select </w:t>
+      </w:r>
+      <w:r>
+        <w:rPr>
+          <w:color w:val="000000" w:themeColor="text1"/>
+        </w:rPr>
+        <w:t>Phases W</w:t>
+      </w:r>
+      <w:r>
+        <w:rPr>
+          <w:color w:val="000000" w:themeColor="text1"/>
+        </w:rPr>
+        <w:t>ater, and go to second time step</w:t>
       </w:r>
     </w:p>
     <w:p>
@@ -3524,7 +3743,15 @@
         <w:contextualSpacing/>
       </w:pPr>
       <w:r>
-        <w:t>Open main application plot window and select “Import Summary Case” from “norne”</w:t>
+        <w:t>Open main application plot window and select “Import Summary Case” from “</w:t>
+      </w:r>
+      <w:proofErr w:type="spellStart"/>
+      <w:r>
+        <w:t>norne</w:t>
+      </w:r>
+      <w:proofErr w:type="spellEnd"/>
+      <w:r>
+        <w:t>”</w:t>
       </w:r>
     </w:p>
     <w:p>
@@ -3588,6 +3815,9 @@
         <w:br/>
       </w:r>
       <w:r>
+        <w:rPr>
+          <w:noProof/>
+        </w:rPr>
         <w:drawing>
           <wp:inline distT="0" distB="0" distL="0" distR="0" wp14:anchorId="027A8204" wp14:editId="30DA941E">
             <wp:extent cx="2705478" cy="333422"/>
@@ -3668,6 +3898,9 @@
         <w:br/>
       </w:r>
       <w:r>
+        <w:rPr>
+          <w:noProof/>
+        </w:rPr>
         <w:drawing>
           <wp:inline distT="0" distB="0" distL="0" distR="0" wp14:anchorId="502E497F" wp14:editId="1AC68027">
             <wp:extent cx="1971950" cy="314369"/>
@@ -3721,6 +3954,9 @@
         <w:br/>
       </w:r>
       <w:r>
+        <w:rPr>
+          <w:noProof/>
+        </w:rPr>
         <w:drawing>
           <wp:inline distT="0" distB="0" distL="0" distR="0" wp14:anchorId="6F7D4CC0" wp14:editId="40BA9A9C">
             <wp:extent cx="2971711" cy="2484820"/>
@@ -3807,11 +4043,16 @@
       <w:r>
         <w:t>Open main application plot window and select “Import Summary Case” from “</w:t>
       </w:r>
+      <w:proofErr w:type="spellStart"/>
       <w:r>
         <w:t>norne</w:t>
       </w:r>
+      <w:proofErr w:type="spellEnd"/>
       <w:r>
         <w:t>”</w:t>
+      </w:r>
+      <w:r>
+        <w:t xml:space="preserve"> </w:t>
       </w:r>
     </w:p>
     <w:p>
@@ -3823,19 +4064,13 @@
         </w:numPr>
       </w:pPr>
       <w:r>
-        <w:t xml:space="preserve">From the Data Sources panel, drag and drop </w:t>
-      </w:r>
-      <w:r>
-        <w:t>B-3H</w:t>
-      </w:r>
-      <w:r>
-        <w:t xml:space="preserve"> </w:t>
-      </w:r>
-      <w:r>
-        <w:t>WOPT</w:t>
-      </w:r>
-      <w:r>
-        <w:t xml:space="preserve"> into an empty area on the plot canvas</w:t>
+        <w:t xml:space="preserve">From the Data Sources panel, </w:t>
+      </w:r>
+      <w:r>
+        <w:t>n</w:t>
+      </w:r>
+      <w:r>
+        <w:t>avigate to B-2H WBHP, and select New Summary Plot from the right-click menu</w:t>
       </w:r>
     </w:p>
     <w:p>
@@ -3871,6 +4106,9 @@
         <w:br/>
       </w:r>
       <w:r>
+        <w:rPr>
+          <w:noProof/>
+        </w:rPr>
         <w:drawing>
           <wp:inline distT="0" distB="0" distL="0" distR="0" wp14:anchorId="7917CCFC" wp14:editId="7F686C8A">
             <wp:extent cx="902525" cy="422149"/>
@@ -3950,7 +4188,16 @@
         <w:t xml:space="preserve">from the </w:t>
       </w:r>
       <w:r>
-        <w:t xml:space="preserve">“Calculated” summary type, and close the dialog by clicking </w:t>
+        <w:t xml:space="preserve">“Calculated” </w:t>
+      </w:r>
+      <w:r>
+        <w:t>Summary Type</w:t>
+      </w:r>
+      <w:r>
+        <w:t>s</w:t>
+      </w:r>
+      <w:r>
+        <w:t xml:space="preserve">, and close the dialog by clicking </w:t>
       </w:r>
       <w:r>
         <w:rPr>
@@ -4041,9 +4288,11 @@
       <w:r>
         <w:t>Open plot window and select “Import Summary Case” from “</w:t>
       </w:r>
+      <w:proofErr w:type="spellStart"/>
       <w:r>
         <w:t>norne</w:t>
       </w:r>
+      <w:proofErr w:type="spellEnd"/>
       <w:r>
         <w:t>”</w:t>
       </w:r>
@@ -4319,16 +4568,19 @@
     </w:p>
     <w:p>
       <w:pPr>
-        <w:jc w:val="center"/>
+        <w:rPr>
+          <w:sz w:val="20"/>
+          <w:szCs w:val="20"/>
+        </w:rPr>
       </w:pPr>
       <w:r>
         <w:rPr>
           <w:noProof/>
         </w:rPr>
         <w:drawing>
-          <wp:inline distT="0" distB="0" distL="0" distR="0" wp14:anchorId="70F4DE92" wp14:editId="36554647">
-            <wp:extent cx="3306938" cy="2861509"/>
-            <wp:effectExtent l="0" t="0" r="8255" b="0"/>
+          <wp:inline distT="0" distB="0" distL="0" distR="0" wp14:anchorId="70F4DE92" wp14:editId="37F1B5A4">
+            <wp:extent cx="2947916" cy="2550846"/>
+            <wp:effectExtent l="0" t="0" r="5080" b="1905"/>
             <wp:docPr id="32" name="Picture 32"/>
             <wp:cNvGraphicFramePr>
               <a:graphicFrameLocks xmlns:a="http://schemas.openxmlformats.org/drawingml/2006/main" noChangeAspect="1"/>
@@ -4349,7 +4601,7 @@
                   <pic:spPr>
                     <a:xfrm>
                       <a:off x="0" y="0"/>
-                      <a:ext cx="3323545" cy="2875880"/>
+                      <a:ext cx="2977857" cy="2576755"/>
                     </a:xfrm>
                     <a:prstGeom prst="rect">
                       <a:avLst/>
@@ -4361,6 +4613,121 @@
           </wp:inline>
         </w:drawing>
       </w:r>
+      <w:r>
+        <w:tab/>
+      </w:r>
+      <w:r>
+        <w:tab/>
+      </w:r>
+      <w:r>
+        <w:tab/>
+      </w:r>
+      <w:r>
+        <w:rPr>
+          <w:noProof/>
+        </w:rPr>
+        <w:drawing>
+          <wp:inline distT="0" distB="0" distL="0" distR="0" wp14:anchorId="48EC2695" wp14:editId="797CB5E8">
+            <wp:extent cx="2921788" cy="2306471"/>
+            <wp:effectExtent l="0" t="0" r="0" b="0"/>
+            <wp:docPr id="2" name="Picture 2"/>
+            <wp:cNvGraphicFramePr>
+              <a:graphicFrameLocks xmlns:a="http://schemas.openxmlformats.org/drawingml/2006/main" noChangeAspect="1"/>
+            </wp:cNvGraphicFramePr>
+            <a:graphic xmlns:a="http://schemas.openxmlformats.org/drawingml/2006/main">
+              <a:graphicData uri="http://schemas.openxmlformats.org/drawingml/2006/picture">
+                <pic:pic xmlns:pic="http://schemas.openxmlformats.org/drawingml/2006/picture">
+                  <pic:nvPicPr>
+                    <pic:cNvPr id="1" name=""/>
+                    <pic:cNvPicPr/>
+                  </pic:nvPicPr>
+                  <pic:blipFill>
+                    <a:blip r:embed="rId42"/>
+                    <a:stretch>
+                      <a:fillRect/>
+                    </a:stretch>
+                  </pic:blipFill>
+                  <pic:spPr>
+                    <a:xfrm>
+                      <a:off x="0" y="0"/>
+                      <a:ext cx="2980059" cy="2352470"/>
+                    </a:xfrm>
+                    <a:prstGeom prst="rect">
+                      <a:avLst/>
+                    </a:prstGeom>
+                  </pic:spPr>
+                </pic:pic>
+              </a:graphicData>
+            </a:graphic>
+          </wp:inline>
+        </w:drawing>
+      </w:r>
+      <w:r>
+        <w:br/>
+      </w:r>
+      <w:r>
+        <w:rPr>
+          <w:b/>
+          <w:bCs/>
+          <w:sz w:val="20"/>
+          <w:szCs w:val="20"/>
+        </w:rPr>
+        <w:t xml:space="preserve">            Figure 1: B-1H WBHP from step 3-5 above</w:t>
+      </w:r>
+      <w:r>
+        <w:rPr>
+          <w:b/>
+          <w:bCs/>
+          <w:sz w:val="20"/>
+          <w:szCs w:val="20"/>
+        </w:rPr>
+        <w:tab/>
+      </w:r>
+      <w:r>
+        <w:rPr>
+          <w:b/>
+          <w:bCs/>
+          <w:sz w:val="20"/>
+          <w:szCs w:val="20"/>
+        </w:rPr>
+        <w:tab/>
+      </w:r>
+      <w:r>
+        <w:rPr>
+          <w:b/>
+          <w:bCs/>
+          <w:sz w:val="20"/>
+          <w:szCs w:val="20"/>
+        </w:rPr>
+        <w:tab/>
+      </w:r>
+      <w:r>
+        <w:rPr>
+          <w:b/>
+          <w:bCs/>
+          <w:sz w:val="20"/>
+          <w:szCs w:val="20"/>
+        </w:rPr>
+        <w:tab/>
+      </w:r>
+      <w:r>
+        <w:rPr>
+          <w:b/>
+          <w:bCs/>
+          <w:sz w:val="20"/>
+          <w:szCs w:val="20"/>
+        </w:rPr>
+        <w:tab/>
+      </w:r>
+      <w:r>
+        <w:rPr>
+          <w:b/>
+          <w:bCs/>
+          <w:sz w:val="20"/>
+          <w:szCs w:val="20"/>
+        </w:rPr>
+        <w:t>Figure 1: B-1H WBHP from step 6-8 above</w:t>
+      </w:r>
     </w:p>
     <w:p>
       <w:pPr>
@@ -4410,13 +4777,84 @@
         </w:numPr>
       </w:pPr>
       <w:r>
-        <w:t xml:space="preserve">Import data using “Import Ensemble” and </w:t>
-      </w:r>
-      <w:r>
-        <w:t xml:space="preserve">Path pattern </w:t>
-      </w:r>
-      <w:r>
-        <w:t xml:space="preserve">to </w:t>
+        <w:t>Import data using “Import Ensemble”</w:t>
+      </w:r>
+      <w:r>
+        <w:t xml:space="preserve"> toolbar button</w:t>
+      </w:r>
+      <w:r>
+        <w:t xml:space="preserve"> </w:t>
+      </w:r>
+      <w:r>
+        <w:rPr>
+          <w:noProof/>
+        </w:rPr>
+        <w:drawing>
+          <wp:inline distT="0" distB="0" distL="0" distR="0" wp14:anchorId="4DFE41C5" wp14:editId="58199B59">
+            <wp:extent cx="169545" cy="134472"/>
+            <wp:effectExtent l="0" t="0" r="1905" b="0"/>
+            <wp:docPr id="8" name="Picture 8"/>
+            <wp:cNvGraphicFramePr>
+              <a:graphicFrameLocks xmlns:a="http://schemas.openxmlformats.org/drawingml/2006/main" noChangeAspect="1"/>
+            </wp:cNvGraphicFramePr>
+            <a:graphic xmlns:a="http://schemas.openxmlformats.org/drawingml/2006/main">
+              <a:graphicData uri="http://schemas.openxmlformats.org/drawingml/2006/picture">
+                <pic:pic xmlns:pic="http://schemas.openxmlformats.org/drawingml/2006/picture">
+                  <pic:nvPicPr>
+                    <pic:cNvPr id="1" name=""/>
+                    <pic:cNvPicPr/>
+                  </pic:nvPicPr>
+                  <pic:blipFill rotWithShape="1">
+                    <a:blip r:embed="rId43"/>
+                    <a:srcRect l="7587" t="10813" r="7912" b="12588"/>
+                    <a:stretch/>
+                  </pic:blipFill>
+                  <pic:spPr bwMode="auto">
+                    <a:xfrm>
+                      <a:off x="0" y="0"/>
+                      <a:ext cx="174324" cy="138263"/>
+                    </a:xfrm>
+                    <a:prstGeom prst="rect">
+                      <a:avLst/>
+                    </a:prstGeom>
+                    <a:ln>
+                      <a:noFill/>
+                    </a:ln>
+                    <a:extLst>
+                      <a:ext uri="{53640926-AAD7-44D8-BBD7-CCE9431645EC}">
+                        <a14:shadowObscured xmlns:a14="http://schemas.microsoft.com/office/drawing/2010/main"/>
+                      </a:ext>
+                    </a:extLst>
+                  </pic:spPr>
+                </pic:pic>
+              </a:graphicData>
+            </a:graphic>
+          </wp:inline>
+        </w:drawing>
+      </w:r>
+      <w:r>
+        <w:t xml:space="preserve">and </w:t>
+      </w:r>
+      <w:r>
+        <w:t>use the browse dialog by pushing the … button. T</w:t>
+      </w:r>
+      <w:r>
+        <w:t xml:space="preserve">he following </w:t>
+      </w:r>
+      <w:r>
+        <w:t>p</w:t>
+      </w:r>
+      <w:r>
+        <w:t xml:space="preserve">ath </w:t>
+      </w:r>
+      <w:r>
+        <w:t>pattern</w:t>
+      </w:r>
+      <w:r>
+        <w:t xml:space="preserve"> should be used</w:t>
+      </w:r>
+      <w:r>
+        <w:t>:</w:t>
       </w:r>
       <w:r>
         <w:br/>
@@ -4430,17 +4868,14 @@
       <w:r>
         <w:t>\3_r001_reek_50\realization-0\</w:t>
       </w:r>
-      <w:proofErr w:type="spellStart"/>
-      <w:r>
-        <w:t>base_pred</w:t>
-      </w:r>
-      <w:proofErr w:type="spellEnd"/>
-      <w:r>
-        <w:t>\eclipse\*"</w:t>
-      </w:r>
-      <w:r>
-        <w:br/>
-        <w:t>The text “realization-N” is replaced with “realization-*” automatically in the Effective filter</w:t>
+      <w:r>
+        <w:t>iter-0</w:t>
+      </w:r>
+      <w:r>
+        <w:t>\*</w:t>
+      </w:r>
+      <w:r>
+        <w:t>"</w:t>
       </w:r>
     </w:p>
     <w:p>
@@ -4498,6 +4933,24 @@
           <w:b/>
         </w:rPr>
         <w:t>OP_5</w:t>
+      </w:r>
+    </w:p>
+    <w:p>
+      <w:pPr>
+        <w:pStyle w:val="ListParagraph"/>
+        <w:numPr>
+          <w:ilvl w:val="0"/>
+          <w:numId w:val="14"/>
+        </w:numPr>
+        <w:rPr>
+          <w:bCs/>
+        </w:rPr>
+      </w:pPr>
+      <w:r>
+        <w:rPr>
+          <w:bCs/>
+        </w:rPr>
+        <w:t xml:space="preserve">Use the data source stepping toolbar to change plot to other wells </w:t>
       </w:r>
     </w:p>
     <w:p>
@@ -4575,7 +5028,7 @@
                     <pic:cNvPicPr/>
                   </pic:nvPicPr>
                   <pic:blipFill>
-                    <a:blip r:embed="rId42" cstate="print">
+                    <a:blip r:embed="rId44" cstate="print">
                       <a:extLst>
                         <a:ext uri="{28A0092B-C50C-407E-A947-70E740481C1C}">
                           <a14:useLocalDpi xmlns:a14="http://schemas.microsoft.com/office/drawing/2010/main" val="0"/>
@@ -4690,6 +5143,97 @@
           <w:ilvl w:val="1"/>
           <w:numId w:val="30"/>
         </w:numPr>
+        <w:rPr>
+          <w:color w:val="000000" w:themeColor="text1"/>
+        </w:rPr>
+      </w:pPr>
+      <w:r>
+        <w:t xml:space="preserve">Import data using “Import Ensemble” and set the root folder to </w:t>
+      </w:r>
+      <w:r>
+        <w:br/>
+      </w:r>
+      <w:r>
+        <w:rPr>
+          <w:color w:val="000000" w:themeColor="text1"/>
+        </w:rPr>
+        <w:t>“</w:t>
+      </w:r>
+      <w:proofErr w:type="spellStart"/>
+      <w:r>
+        <w:rPr>
+          <w:color w:val="000000" w:themeColor="text1"/>
+        </w:rPr>
+        <w:t>reek_ensemble</w:t>
+      </w:r>
+      <w:proofErr w:type="spellEnd"/>
+      <w:r>
+        <w:rPr>
+          <w:color w:val="000000" w:themeColor="text1"/>
+        </w:rPr>
+        <w:t>\3_r001_reek_50\realization-0\</w:t>
+      </w:r>
+      <w:proofErr w:type="spellStart"/>
+      <w:r>
+        <w:rPr>
+          <w:color w:val="000000" w:themeColor="text1"/>
+        </w:rPr>
+        <w:t>base_pred</w:t>
+      </w:r>
+      <w:proofErr w:type="spellEnd"/>
+      <w:r>
+        <w:rPr>
+          <w:color w:val="000000" w:themeColor="text1"/>
+        </w:rPr>
+        <w:t>\eclipse\*"</w:t>
+      </w:r>
+    </w:p>
+    <w:p>
+      <w:pPr>
+        <w:pStyle w:val="ListParagraph"/>
+        <w:numPr>
+          <w:ilvl w:val="1"/>
+          <w:numId w:val="30"/>
+        </w:numPr>
+      </w:pPr>
+      <w:r>
+        <w:t xml:space="preserve">Click </w:t>
+      </w:r>
+      <w:r>
+        <w:rPr>
+          <w:b/>
+        </w:rPr>
+        <w:t>Find</w:t>
+      </w:r>
+      <w:r>
+        <w:t xml:space="preserve"> and </w:t>
+      </w:r>
+      <w:r>
+        <w:rPr>
+          <w:b/>
+        </w:rPr>
+        <w:t>OK</w:t>
+      </w:r>
+    </w:p>
+    <w:p>
+      <w:pPr>
+        <w:pStyle w:val="ListParagraph"/>
+        <w:numPr>
+          <w:ilvl w:val="0"/>
+          <w:numId w:val="30"/>
+        </w:numPr>
+      </w:pPr>
+      <w:r>
+        <w:t>Import prediction ensemble</w:t>
+      </w:r>
+    </w:p>
+    <w:p>
+      <w:pPr>
+        <w:pStyle w:val="ListParagraph"/>
+        <w:numPr>
+          <w:ilvl w:val="1"/>
+          <w:numId w:val="30"/>
+        </w:numPr>
       </w:pPr>
       <w:r>
         <w:t xml:space="preserve">Import data using “Import Ensemble” and set the root folder to </w:t>
@@ -4704,15 +5248,7 @@
       </w:r>
       <w:proofErr w:type="spellEnd"/>
       <w:r>
-        <w:t>\3_r001_reek_50\realization-0\</w:t>
-      </w:r>
-      <w:proofErr w:type="spellStart"/>
-      <w:r>
-        <w:t>base_pred</w:t>
-      </w:r>
-      <w:proofErr w:type="spellEnd"/>
-      <w:r>
-        <w:t>\eclipse\*"</w:t>
+        <w:t>\3_r001_reek_50\realization-0\pred_op6\eclipse\*"</w:t>
       </w:r>
     </w:p>
     <w:p>
@@ -4751,7 +5287,13 @@
         </w:numPr>
       </w:pPr>
       <w:r>
-        <w:t>Import prediction ensemble</w:t>
+        <w:t xml:space="preserve">Create </w:t>
+      </w:r>
+      <w:r>
+        <w:t xml:space="preserve">delta </w:t>
+      </w:r>
+      <w:r>
+        <w:t>ensemble</w:t>
       </w:r>
     </w:p>
     <w:p>
@@ -4763,7 +5305,376 @@
         </w:numPr>
       </w:pPr>
       <w:r>
-        <w:t xml:space="preserve">Import data using “Import Ensemble” and set the root folder to </w:t>
+        <w:t xml:space="preserve">In </w:t>
+      </w:r>
+      <w:r>
+        <w:t>right click menu</w:t>
+      </w:r>
+      <w:r>
+        <w:t xml:space="preserve"> of </w:t>
+      </w:r>
+      <w:r>
+        <w:rPr>
+          <w:b/>
+          <w:bCs/>
+        </w:rPr>
+        <w:t>Data Sources</w:t>
+      </w:r>
+      <w:r>
+        <w:t xml:space="preserve">, </w:t>
+      </w:r>
+      <w:r>
+        <w:rPr>
+          <w:b/>
+        </w:rPr>
+        <w:t>Summary Cases</w:t>
+      </w:r>
+      <w:r>
+        <w:t xml:space="preserve">, select “New </w:t>
+      </w:r>
+      <w:r>
+        <w:t>Delta</w:t>
+      </w:r>
+      <w:r>
+        <w:t xml:space="preserve"> Ensemble”</w:t>
+      </w:r>
+    </w:p>
+    <w:p>
+      <w:pPr>
+        <w:pStyle w:val="ListParagraph"/>
+        <w:numPr>
+          <w:ilvl w:val="1"/>
+          <w:numId w:val="30"/>
+        </w:numPr>
+      </w:pPr>
+      <w:r>
+        <w:t>Select “</w:t>
+      </w:r>
+      <w:r>
+        <w:t>p</w:t>
+      </w:r>
+      <w:r>
+        <w:t>red_</w:t>
+      </w:r>
+      <w:r>
+        <w:t>op</w:t>
+      </w:r>
+      <w:r>
+        <w:t xml:space="preserve">6” as </w:t>
+      </w:r>
+      <w:r>
+        <w:rPr>
+          <w:b/>
+        </w:rPr>
+        <w:t>Ensemble 1</w:t>
+      </w:r>
+    </w:p>
+    <w:p>
+      <w:pPr>
+        <w:pStyle w:val="ListParagraph"/>
+        <w:numPr>
+          <w:ilvl w:val="1"/>
+          <w:numId w:val="30"/>
+        </w:numPr>
+      </w:pPr>
+      <w:r>
+        <w:t>Select “</w:t>
+      </w:r>
+      <w:proofErr w:type="spellStart"/>
+      <w:r>
+        <w:t>base_pred</w:t>
+      </w:r>
+      <w:proofErr w:type="spellEnd"/>
+      <w:r>
+        <w:t xml:space="preserve">” as </w:t>
+      </w:r>
+      <w:r>
+        <w:rPr>
+          <w:b/>
+        </w:rPr>
+        <w:t>Ensemble 2</w:t>
+      </w:r>
+    </w:p>
+    <w:p>
+      <w:pPr>
+        <w:pStyle w:val="ListParagraph"/>
+        <w:numPr>
+          <w:ilvl w:val="1"/>
+          <w:numId w:val="30"/>
+        </w:numPr>
+      </w:pPr>
+      <w:r>
+        <w:t>Create a new plot, select ensemble “</w:t>
+      </w:r>
+      <w:proofErr w:type="gramStart"/>
+      <w:r>
+        <w:t>Delta(</w:t>
+      </w:r>
+      <w:proofErr w:type="gramEnd"/>
+      <w:r>
+        <w:t xml:space="preserve">pred_op6, </w:t>
+      </w:r>
+      <w:proofErr w:type="spellStart"/>
+      <w:r>
+        <w:t>base_</w:t>
+      </w:r>
+      <w:r>
+        <w:t>pred</w:t>
+      </w:r>
+      <w:proofErr w:type="spellEnd"/>
+      <w:r>
+        <w:t>)</w:t>
+      </w:r>
+      <w:r>
+        <w:t xml:space="preserve">” and </w:t>
+      </w:r>
+      <w:r>
+        <w:t>expand</w:t>
+      </w:r>
+      <w:r>
+        <w:t xml:space="preserve"> </w:t>
+      </w:r>
+      <w:r>
+        <w:rPr>
+          <w:noProof/>
+        </w:rPr>
+        <w:drawing>
+          <wp:inline distT="0" distB="0" distL="0" distR="0" wp14:anchorId="556B5408" wp14:editId="46A48429">
+            <wp:extent cx="163852" cy="160020"/>
+            <wp:effectExtent l="0" t="0" r="7620" b="0"/>
+            <wp:docPr id="15" name="Picture 15"/>
+            <wp:cNvGraphicFramePr>
+              <a:graphicFrameLocks xmlns:a="http://schemas.openxmlformats.org/drawingml/2006/main" noChangeAspect="1"/>
+            </wp:cNvGraphicFramePr>
+            <a:graphic xmlns:a="http://schemas.openxmlformats.org/drawingml/2006/main">
+              <a:graphicData uri="http://schemas.openxmlformats.org/drawingml/2006/picture">
+                <pic:pic xmlns:pic="http://schemas.openxmlformats.org/drawingml/2006/picture">
+                  <pic:nvPicPr>
+                    <pic:cNvPr id="1" name=""/>
+                    <pic:cNvPicPr/>
+                  </pic:nvPicPr>
+                  <pic:blipFill rotWithShape="1">
+                    <a:blip r:embed="rId45"/>
+                    <a:srcRect l="15834" r="12490" b="11579"/>
+                    <a:stretch/>
+                  </pic:blipFill>
+                  <pic:spPr bwMode="auto">
+                    <a:xfrm>
+                      <a:off x="0" y="0"/>
+                      <a:ext cx="163852" cy="160020"/>
+                    </a:xfrm>
+                    <a:prstGeom prst="rect">
+                      <a:avLst/>
+                    </a:prstGeom>
+                    <a:ln>
+                      <a:noFill/>
+                    </a:ln>
+                    <a:extLst>
+                      <a:ext uri="{53640926-AAD7-44D8-BBD7-CCE9431645EC}">
+                        <a14:shadowObscured xmlns:a14="http://schemas.microsoft.com/office/drawing/2010/main"/>
+                      </a:ext>
+                    </a:extLst>
+                  </pic:spPr>
+                </pic:pic>
+              </a:graphicData>
+            </a:graphic>
+          </wp:inline>
+        </w:drawing>
+      </w:r>
+      <w:r>
+        <w:t xml:space="preserve">Field </w:t>
+      </w:r>
+      <w:r>
+        <w:t xml:space="preserve">to </w:t>
+      </w:r>
+      <w:r>
+        <w:t xml:space="preserve">plot </w:t>
+      </w:r>
+      <w:r>
+        <w:rPr>
+          <w:b/>
+        </w:rPr>
+        <w:t>FOPT</w:t>
+      </w:r>
+    </w:p>
+    <w:p>
+      <w:pPr>
+        <w:pStyle w:val="ListParagraph"/>
+        <w:numPr>
+          <w:ilvl w:val="1"/>
+          <w:numId w:val="30"/>
+        </w:numPr>
+      </w:pPr>
+      <w:r>
+        <w:t xml:space="preserve">In the </w:t>
+      </w:r>
+      <w:r>
+        <w:t>“Statistics” group, check item “Hide Ensemble curves”</w:t>
+      </w:r>
+    </w:p>
+    <w:p>
+      <w:pPr>
+        <w:pStyle w:val="ListParagraph"/>
+        <w:numPr>
+          <w:ilvl w:val="1"/>
+          <w:numId w:val="30"/>
+        </w:numPr>
+      </w:pPr>
+      <w:r>
+        <w:t>In the right click menu in the plot, select “Show Plot Data” to see curve values</w:t>
+      </w:r>
+      <w:r>
+        <w:t xml:space="preserve"> including P10 and P90</w:t>
+      </w:r>
+    </w:p>
+    <w:p>
+      <w:r>
+        <w:t xml:space="preserve">                  </w:t>
+      </w:r>
+      <w:r>
+        <w:rPr>
+          <w:noProof/>
+        </w:rPr>
+        <w:drawing>
+          <wp:inline distT="0" distB="0" distL="0" distR="0" wp14:anchorId="460A9B10" wp14:editId="01109854">
+            <wp:extent cx="1973655" cy="1727940"/>
+            <wp:effectExtent l="0" t="0" r="7620" b="5715"/>
+            <wp:docPr id="9" name="Picture 9"/>
+            <wp:cNvGraphicFramePr>
+              <a:graphicFrameLocks xmlns:a="http://schemas.openxmlformats.org/drawingml/2006/main" noChangeAspect="1"/>
+            </wp:cNvGraphicFramePr>
+            <a:graphic xmlns:a="http://schemas.openxmlformats.org/drawingml/2006/main">
+              <a:graphicData uri="http://schemas.openxmlformats.org/drawingml/2006/picture">
+                <pic:pic xmlns:pic="http://schemas.openxmlformats.org/drawingml/2006/picture">
+                  <pic:nvPicPr>
+                    <pic:cNvPr id="1" name=""/>
+                    <pic:cNvPicPr/>
+                  </pic:nvPicPr>
+                  <pic:blipFill>
+                    <a:blip r:embed="rId46"/>
+                    <a:stretch>
+                      <a:fillRect/>
+                    </a:stretch>
+                  </pic:blipFill>
+                  <pic:spPr>
+                    <a:xfrm>
+                      <a:off x="0" y="0"/>
+                      <a:ext cx="1989009" cy="1741383"/>
+                    </a:xfrm>
+                    <a:prstGeom prst="rect">
+                      <a:avLst/>
+                    </a:prstGeom>
+                  </pic:spPr>
+                </pic:pic>
+              </a:graphicData>
+            </a:graphic>
+          </wp:inline>
+        </w:drawing>
+      </w:r>
+      <w:r>
+        <w:t xml:space="preserve">                      </w:t>
+      </w:r>
+      <w:r>
+        <w:rPr>
+          <w:noProof/>
+        </w:rPr>
+        <w:drawing>
+          <wp:inline distT="0" distB="0" distL="0" distR="0" wp14:anchorId="1DFCEBE2" wp14:editId="126E0549">
+            <wp:extent cx="2189924" cy="1728451"/>
+            <wp:effectExtent l="0" t="0" r="1270" b="5715"/>
+            <wp:docPr id="12" name="Picture 12"/>
+            <wp:cNvGraphicFramePr>
+              <a:graphicFrameLocks xmlns:a="http://schemas.openxmlformats.org/drawingml/2006/main" noChangeAspect="1"/>
+            </wp:cNvGraphicFramePr>
+            <a:graphic xmlns:a="http://schemas.openxmlformats.org/drawingml/2006/main">
+              <a:graphicData uri="http://schemas.openxmlformats.org/drawingml/2006/picture">
+                <pic:pic xmlns:pic="http://schemas.openxmlformats.org/drawingml/2006/picture">
+                  <pic:nvPicPr>
+                    <pic:cNvPr id="1" name=""/>
+                    <pic:cNvPicPr/>
+                  </pic:nvPicPr>
+                  <pic:blipFill>
+                    <a:blip r:embed="rId47"/>
+                    <a:stretch>
+                      <a:fillRect/>
+                    </a:stretch>
+                  </pic:blipFill>
+                  <pic:spPr>
+                    <a:xfrm>
+                      <a:off x="0" y="0"/>
+                      <a:ext cx="2217972" cy="1750589"/>
+                    </a:xfrm>
+                    <a:prstGeom prst="rect">
+                      <a:avLst/>
+                    </a:prstGeom>
+                  </pic:spPr>
+                </pic:pic>
+              </a:graphicData>
+            </a:graphic>
+          </wp:inline>
+        </w:drawing>
+      </w:r>
+    </w:p>
+    <w:p/>
+    <w:p>
+      <w:pPr>
+        <w:pStyle w:val="Heading2"/>
+      </w:pPr>
+      <w:bookmarkStart w:id="13" w:name="_Toc81813188"/>
+      <w:r>
+        <w:lastRenderedPageBreak/>
+        <w:t>Plot Templates</w:t>
+      </w:r>
+      <w:bookmarkEnd w:id="13"/>
+    </w:p>
+    <w:p>
+      <w:pPr>
+        <w:pStyle w:val="Heading4"/>
+      </w:pPr>
+      <w:r>
+        <w:t>Objective: Store plot</w:t>
+      </w:r>
+      <w:r>
+        <w:t xml:space="preserve"> setup</w:t>
+      </w:r>
+      <w:r>
+        <w:t xml:space="preserve"> with customized curve appearance for reuse on different data</w:t>
+      </w:r>
+    </w:p>
+    <w:p>
+      <w:pPr>
+        <w:pStyle w:val="ListParagraph"/>
+        <w:numPr>
+          <w:ilvl w:val="0"/>
+          <w:numId w:val="39"/>
+        </w:numPr>
+      </w:pPr>
+      <w:r>
+        <w:t xml:space="preserve">Import </w:t>
+      </w:r>
+      <w:r>
+        <w:t>multiple summary cases as standalone cases</w:t>
+      </w:r>
+    </w:p>
+    <w:p>
+      <w:pPr>
+        <w:pStyle w:val="ListParagraph"/>
+        <w:numPr>
+          <w:ilvl w:val="1"/>
+          <w:numId w:val="39"/>
+        </w:numPr>
+      </w:pPr>
+      <w:r>
+        <w:t>Import data using “</w:t>
+      </w:r>
+      <w:r>
+        <w:t>File-&gt;Import-&gt;Import Summary Cases Recursively</w:t>
+      </w:r>
+      <w:r>
+        <w:t xml:space="preserve">” </w:t>
+      </w:r>
+      <w:r>
+        <w:t>and set Path pattern to</w:t>
       </w:r>
       <w:r>
         <w:br/>
@@ -4775,7 +5686,15 @@
       </w:r>
       <w:proofErr w:type="spellEnd"/>
       <w:r>
-        <w:t>\3_r001_reek_50\realization-0\pred_op6\eclipse\*"</w:t>
+        <w:t>\3_r001_reek_50\realization-0\</w:t>
+      </w:r>
+      <w:proofErr w:type="spellStart"/>
+      <w:r>
+        <w:t>base_pred</w:t>
+      </w:r>
+      <w:proofErr w:type="spellEnd"/>
+      <w:r>
+        <w:t>\eclipse\*"</w:t>
       </w:r>
     </w:p>
     <w:p>
@@ -4783,7 +5702,7 @@
         <w:pStyle w:val="ListParagraph"/>
         <w:numPr>
           <w:ilvl w:val="1"/>
-          <w:numId w:val="30"/>
+          <w:numId w:val="39"/>
         </w:numPr>
       </w:pPr>
       <w:r>
@@ -4803,205 +5722,6 @@
           <w:b/>
         </w:rPr>
         <w:t>OK</w:t>
-      </w:r>
-    </w:p>
-    <w:p>
-      <w:pPr>
-        <w:pStyle w:val="ListParagraph"/>
-        <w:numPr>
-          <w:ilvl w:val="0"/>
-          <w:numId w:val="30"/>
-        </w:numPr>
-      </w:pPr>
-      <w:r>
-        <w:t xml:space="preserve">Create </w:t>
-      </w:r>
-      <w:r>
-        <w:t xml:space="preserve">delta </w:t>
-      </w:r>
-      <w:r>
-        <w:t>ensemble</w:t>
-      </w:r>
-    </w:p>
-    <w:p>
-      <w:pPr>
-        <w:pStyle w:val="ListParagraph"/>
-        <w:numPr>
-          <w:ilvl w:val="1"/>
-          <w:numId w:val="30"/>
-        </w:numPr>
-      </w:pPr>
-      <w:r>
-        <w:t xml:space="preserve">In </w:t>
-      </w:r>
-      <w:r>
-        <w:t>right click menu</w:t>
-      </w:r>
-      <w:r>
-        <w:t xml:space="preserve"> of </w:t>
-      </w:r>
-      <w:r>
-        <w:rPr>
-          <w:b/>
-        </w:rPr>
-        <w:t>Summary Cases</w:t>
-      </w:r>
-      <w:r>
-        <w:t xml:space="preserve">, select “New </w:t>
-      </w:r>
-      <w:r>
-        <w:t>Delta</w:t>
-      </w:r>
-      <w:r>
-        <w:t xml:space="preserve"> Ensemble”</w:t>
-      </w:r>
-    </w:p>
-    <w:p>
-      <w:pPr>
-        <w:pStyle w:val="ListParagraph"/>
-        <w:numPr>
-          <w:ilvl w:val="1"/>
-          <w:numId w:val="30"/>
-        </w:numPr>
-      </w:pPr>
-      <w:r>
-        <w:t>Select “</w:t>
-      </w:r>
-      <w:r>
-        <w:t>p</w:t>
-      </w:r>
-      <w:r>
-        <w:t>red_</w:t>
-      </w:r>
-      <w:r>
-        <w:t>op</w:t>
-      </w:r>
-      <w:r>
-        <w:t xml:space="preserve">6” as </w:t>
-      </w:r>
-      <w:r>
-        <w:rPr>
-          <w:b/>
-        </w:rPr>
-        <w:t>Ensemble 1</w:t>
-      </w:r>
-    </w:p>
-    <w:p>
-      <w:pPr>
-        <w:pStyle w:val="ListParagraph"/>
-        <w:numPr>
-          <w:ilvl w:val="1"/>
-          <w:numId w:val="30"/>
-        </w:numPr>
-      </w:pPr>
-      <w:r>
-        <w:t>Select “</w:t>
-      </w:r>
-      <w:proofErr w:type="spellStart"/>
-      <w:r>
-        <w:t>base_pred</w:t>
-      </w:r>
-      <w:proofErr w:type="spellEnd"/>
-      <w:r>
-        <w:t xml:space="preserve">” as </w:t>
-      </w:r>
-      <w:r>
-        <w:rPr>
-          <w:b/>
-        </w:rPr>
-        <w:t>Ensemble 2</w:t>
-      </w:r>
-    </w:p>
-    <w:p>
-      <w:pPr>
-        <w:pStyle w:val="ListParagraph"/>
-        <w:numPr>
-          <w:ilvl w:val="1"/>
-          <w:numId w:val="30"/>
-        </w:numPr>
-      </w:pPr>
-      <w:r>
-        <w:t>Create a new plot, select ensemble “</w:t>
-      </w:r>
-      <w:proofErr w:type="gramStart"/>
-      <w:r>
-        <w:t>Delta(</w:t>
-      </w:r>
-      <w:proofErr w:type="gramEnd"/>
-      <w:r>
-        <w:t>pred_op6, pred_op6)</w:t>
-      </w:r>
-      <w:r>
-        <w:t xml:space="preserve">”, and plot </w:t>
-      </w:r>
-      <w:r>
-        <w:rPr>
-          <w:b/>
-        </w:rPr>
-        <w:t>FOPT</w:t>
-      </w:r>
-    </w:p>
-    <w:p>
-      <w:pPr>
-        <w:pStyle w:val="ListParagraph"/>
-        <w:numPr>
-          <w:ilvl w:val="1"/>
-          <w:numId w:val="30"/>
-        </w:numPr>
-      </w:pPr>
-      <w:r>
-        <w:t xml:space="preserve">In the </w:t>
-      </w:r>
-      <w:r>
-        <w:t>“Statistics” group, check item “Hide Ensemble curves”</w:t>
-      </w:r>
-    </w:p>
-    <w:p>
-      <w:pPr>
-        <w:pStyle w:val="ListParagraph"/>
-        <w:numPr>
-          <w:ilvl w:val="1"/>
-          <w:numId w:val="30"/>
-        </w:numPr>
-      </w:pPr>
-      <w:r>
-        <w:t>In the right click menu in the plot, select “Show Plot Data” to see curve values</w:t>
-      </w:r>
-      <w:r>
-        <w:t xml:space="preserve"> including P10 and P90</w:t>
-      </w:r>
-    </w:p>
-    <w:p/>
-    <w:p/>
-    <w:p/>
-    <w:p/>
-    <w:p/>
-    <w:p/>
-    <w:p/>
-    <w:p/>
-    <w:p>
-      <w:pPr>
-        <w:pStyle w:val="Heading2"/>
-      </w:pPr>
-      <w:bookmarkStart w:id="13" w:name="_Toc81813188"/>
-      <w:r>
-        <w:lastRenderedPageBreak/>
-        <w:t>Plot Templates</w:t>
-      </w:r>
-      <w:bookmarkEnd w:id="13"/>
-    </w:p>
-    <w:p>
-      <w:pPr>
-        <w:pStyle w:val="Heading4"/>
-      </w:pPr>
-      <w:r>
-        <w:t>Objective: Store plot</w:t>
-      </w:r>
-      <w:r>
-        <w:t xml:space="preserve"> setup</w:t>
-      </w:r>
-      <w:r>
-        <w:t xml:space="preserve"> with customized curve appearance for reuse on different data</w:t>
       </w:r>
     </w:p>
     <w:p>
@@ -5013,10 +5733,117 @@
         </w:numPr>
       </w:pPr>
       <w:r>
-        <w:t xml:space="preserve">Import </w:t>
-      </w:r>
-      <w:r>
-        <w:t>multiple summary cases as standalone cases</w:t>
+        <w:t xml:space="preserve">Create a plot, and from the </w:t>
+      </w:r>
+      <w:r>
+        <w:t>right-click menu select “Open Summary Plot Editor”</w:t>
+      </w:r>
+    </w:p>
+    <w:p>
+      <w:pPr>
+        <w:pStyle w:val="ListParagraph"/>
+        <w:numPr>
+          <w:ilvl w:val="0"/>
+          <w:numId w:val="39"/>
+        </w:numPr>
+      </w:pPr>
+      <w:r>
+        <w:t>Select two realizations</w:t>
+      </w:r>
+    </w:p>
+    <w:p>
+      <w:pPr>
+        <w:pStyle w:val="ListParagraph"/>
+        <w:numPr>
+          <w:ilvl w:val="0"/>
+          <w:numId w:val="39"/>
+        </w:numPr>
+      </w:pPr>
+      <w:r>
+        <w:t xml:space="preserve">Select </w:t>
+      </w:r>
+      <w:r>
+        <w:t xml:space="preserve">well </w:t>
+      </w:r>
+      <w:r>
+        <w:rPr>
+          <w:b/>
+          <w:bCs/>
+        </w:rPr>
+        <w:t xml:space="preserve">OP_1 </w:t>
+      </w:r>
+      <w:r>
+        <w:t xml:space="preserve">and select </w:t>
+      </w:r>
+      <w:r>
+        <w:t>summary vector WOPR (Well oil production rate)</w:t>
+      </w:r>
+    </w:p>
+    <w:p>
+      <w:pPr>
+        <w:pStyle w:val="ListParagraph"/>
+        <w:numPr>
+          <w:ilvl w:val="0"/>
+          <w:numId w:val="39"/>
+        </w:numPr>
+      </w:pPr>
+      <w:r>
+        <w:t xml:space="preserve">Change the curve appearance </w:t>
+      </w:r>
+      <w:r>
+        <w:t>of the two curves the way you like best</w:t>
+      </w:r>
+    </w:p>
+    <w:p>
+      <w:pPr>
+        <w:pStyle w:val="ListParagraph"/>
+        <w:numPr>
+          <w:ilvl w:val="0"/>
+          <w:numId w:val="39"/>
+        </w:numPr>
+      </w:pPr>
+      <w:r>
+        <w:t xml:space="preserve">In the </w:t>
+      </w:r>
+      <w:r>
+        <w:t>plot area, activate the right-click menu and select “Save As Plot Template”</w:t>
+      </w:r>
+      <w:r>
+        <w:t>.</w:t>
+      </w:r>
+      <w:r>
+        <w:t xml:space="preserve"> Create a folder in your user area and store this plot template in this folder using the </w:t>
+      </w:r>
+      <w:r>
+        <w:t xml:space="preserve">template </w:t>
+      </w:r>
+      <w:r>
+        <w:t>name “</w:t>
+      </w:r>
+      <w:proofErr w:type="spellStart"/>
+      <w:r>
+        <w:t>wopr_two_cases</w:t>
+      </w:r>
+      <w:proofErr w:type="spellEnd"/>
+      <w:r>
+        <w:t>”</w:t>
+      </w:r>
+    </w:p>
+    <w:p>
+      <w:pPr>
+        <w:pStyle w:val="ListParagraph"/>
+      </w:pPr>
+    </w:p>
+    <w:p>
+      <w:pPr>
+        <w:pStyle w:val="ListParagraph"/>
+        <w:numPr>
+          <w:ilvl w:val="0"/>
+          <w:numId w:val="39"/>
+        </w:numPr>
+      </w:pPr>
+      <w:r>
+        <w:t>Apply an existing template</w:t>
       </w:r>
     </w:p>
     <w:p>
@@ -5028,36 +5855,26 @@
         </w:numPr>
       </w:pPr>
       <w:r>
-        <w:t>Import data using “</w:t>
-      </w:r>
-      <w:r>
-        <w:t>File-&gt;Import-&gt;Import Summary Cases Recursively</w:t>
-      </w:r>
-      <w:r>
-        <w:t xml:space="preserve">” </w:t>
-      </w:r>
-      <w:r>
-        <w:t>and set Path pattern to</w:t>
-      </w:r>
-      <w:r>
-        <w:br/>
-        <w:t>“</w:t>
-      </w:r>
-      <w:proofErr w:type="spellStart"/>
-      <w:r>
-        <w:t>reek_ensemble</w:t>
-      </w:r>
-      <w:proofErr w:type="spellEnd"/>
-      <w:r>
-        <w:t>\3_r001_reek_50\realization-0\</w:t>
-      </w:r>
-      <w:proofErr w:type="spellStart"/>
-      <w:r>
-        <w:t>base_pred</w:t>
-      </w:r>
-      <w:proofErr w:type="spellEnd"/>
-      <w:r>
-        <w:t>\eclipse\*"</w:t>
+        <w:t xml:space="preserve">In </w:t>
+      </w:r>
+      <w:r>
+        <w:rPr>
+          <w:b/>
+          <w:bCs/>
+        </w:rPr>
+        <w:t>Data Sources</w:t>
+      </w:r>
+      <w:r>
+        <w:t>, select two</w:t>
+      </w:r>
+      <w:r>
+        <w:t xml:space="preserve"> other</w:t>
+      </w:r>
+      <w:r>
+        <w:t xml:space="preserve"> summary cases</w:t>
+      </w:r>
+      <w:r>
+        <w:t xml:space="preserve"> than the ones used to produce template</w:t>
       </w:r>
     </w:p>
     <w:p>
@@ -5069,110 +5886,28 @@
         </w:numPr>
       </w:pPr>
       <w:r>
-        <w:t xml:space="preserve">Click </w:t>
-      </w:r>
-      <w:r>
-        <w:rPr>
-          <w:b/>
-        </w:rPr>
-        <w:t>Find</w:t>
-      </w:r>
-      <w:r>
-        <w:t xml:space="preserve"> and </w:t>
-      </w:r>
-      <w:r>
-        <w:rPr>
-          <w:b/>
-        </w:rPr>
-        <w:t>OK</w:t>
-      </w:r>
-    </w:p>
-    <w:p>
-      <w:pPr>
-        <w:pStyle w:val="ListParagraph"/>
-        <w:numPr>
-          <w:ilvl w:val="0"/>
-          <w:numId w:val="39"/>
-        </w:numPr>
-      </w:pPr>
-      <w:r>
-        <w:t>Select two summary cases in the project tree and from the right-click menu select “Open Summary Plot Editor”</w:t>
-      </w:r>
-      <w:r>
-        <w:br/>
-      </w:r>
-      <w:r>
-        <w:t>The selection from the project tree is applied to the source case selection</w:t>
-      </w:r>
-    </w:p>
-    <w:p>
-      <w:pPr>
-        <w:pStyle w:val="ListParagraph"/>
-        <w:numPr>
-          <w:ilvl w:val="0"/>
-          <w:numId w:val="39"/>
-        </w:numPr>
-      </w:pPr>
-      <w:r>
-        <w:t xml:space="preserve">Select </w:t>
-      </w:r>
-      <w:r>
-        <w:t xml:space="preserve">well </w:t>
-      </w:r>
-      <w:r>
-        <w:rPr>
-          <w:b/>
-          <w:bCs/>
-        </w:rPr>
-        <w:t xml:space="preserve">OP_1 </w:t>
-      </w:r>
-      <w:r>
-        <w:t xml:space="preserve">and select </w:t>
-      </w:r>
-      <w:r>
-        <w:t>summary vector WOPR (Well oil production rate)</w:t>
-      </w:r>
-    </w:p>
-    <w:p>
-      <w:pPr>
-        <w:pStyle w:val="ListParagraph"/>
-        <w:numPr>
-          <w:ilvl w:val="0"/>
-          <w:numId w:val="39"/>
-        </w:numPr>
-      </w:pPr>
-      <w:r>
-        <w:t xml:space="preserve">Change the curve appearance </w:t>
-      </w:r>
-      <w:r>
-        <w:t>of the two curves the way you like best</w:t>
-      </w:r>
-    </w:p>
-    <w:p>
-      <w:pPr>
-        <w:pStyle w:val="ListParagraph"/>
-        <w:numPr>
-          <w:ilvl w:val="0"/>
-          <w:numId w:val="39"/>
-        </w:numPr>
-      </w:pPr>
-      <w:r>
-        <w:t xml:space="preserve">In the </w:t>
-      </w:r>
-      <w:r>
-        <w:t>plot area, activate the right-click menu and select “Save As Plot Template”</w:t>
-      </w:r>
-      <w:r>
-        <w:t>.</w:t>
-      </w:r>
-      <w:r>
-        <w:t xml:space="preserve"> Create a folder in your user area and store this plot template in this folder using the </w:t>
-      </w:r>
-      <w:r>
-        <w:t xml:space="preserve">template </w:t>
-      </w:r>
-      <w:r>
-        <w:t>name “</w:t>
+        <w:t xml:space="preserve">From the right-click menu, </w:t>
+      </w:r>
+      <w:r>
+        <w:t>invoke</w:t>
+      </w:r>
+      <w:r>
+        <w:t xml:space="preserve"> </w:t>
+      </w:r>
+      <w:r>
+        <w:t xml:space="preserve">“Create Plot from Template” </w:t>
+      </w:r>
+      <w:r>
+        <w:t>and s</w:t>
+      </w:r>
+      <w:r>
+        <w:t xml:space="preserve">elect the plot template you created </w:t>
+      </w:r>
+      <w:r>
+        <w:t>(</w:t>
+      </w:r>
+      <w:r>
+        <w:t>“</w:t>
       </w:r>
       <w:proofErr w:type="spellStart"/>
       <w:r>
@@ -5182,17 +5917,8 @@
       <w:r>
         <w:t>”</w:t>
       </w:r>
-    </w:p>
-    <w:p>
-      <w:pPr>
-        <w:pStyle w:val="ListParagraph"/>
-        <w:numPr>
-          <w:ilvl w:val="0"/>
-          <w:numId w:val="39"/>
-        </w:numPr>
-      </w:pPr>
-      <w:r>
-        <w:t>Apply an existing template</w:t>
+      <w:r>
+        <w:t>)</w:t>
       </w:r>
     </w:p>
     <w:p>
@@ -5204,67 +5930,33 @@
         </w:numPr>
       </w:pPr>
       <w:r>
-        <w:t>In the project tree, select two</w:t>
-      </w:r>
-      <w:r>
-        <w:t xml:space="preserve"> other</w:t>
-      </w:r>
-      <w:r>
-        <w:t xml:space="preserve"> summary cases</w:t>
-      </w:r>
-      <w:r>
-        <w:t xml:space="preserve"> than the ones used to produce template</w:t>
-      </w:r>
-    </w:p>
-    <w:p>
-      <w:pPr>
-        <w:pStyle w:val="ListParagraph"/>
-        <w:numPr>
-          <w:ilvl w:val="1"/>
-          <w:numId w:val="39"/>
-        </w:numPr>
-      </w:pPr>
-      <w:r>
-        <w:t xml:space="preserve">From the right-click menu, select “Create Plot from Template” </w:t>
-      </w:r>
-    </w:p>
-    <w:p>
-      <w:pPr>
-        <w:pStyle w:val="ListParagraph"/>
-        <w:numPr>
-          <w:ilvl w:val="1"/>
-          <w:numId w:val="39"/>
-        </w:numPr>
-      </w:pPr>
-      <w:r>
-        <w:t>Select the plot template you created earlier</w:t>
-      </w:r>
-    </w:p>
-    <w:p>
-      <w:pPr>
-        <w:pStyle w:val="ListParagraph"/>
-        <w:numPr>
-          <w:ilvl w:val="0"/>
-          <w:numId w:val="39"/>
-        </w:numPr>
-      </w:pPr>
-      <w:r>
-        <w:t>Make sure the visual settings you stored in the template are applied to the generated plot</w:t>
-      </w:r>
+        <w:t>Note that</w:t>
+      </w:r>
+      <w:r>
+        <w:t xml:space="preserve"> the visual settings you stored in the template are applied to the generated plot</w:t>
+      </w:r>
+    </w:p>
+    <w:p>
+      <w:pPr>
+        <w:ind w:left="1080"/>
+      </w:pPr>
+      <w:r>
+        <w:rPr>
+          <w:b/>
+          <w:bCs/>
+        </w:rPr>
+        <w:t>Hint:</w:t>
+      </w:r>
+      <w:r>
+        <w:t xml:space="preserve"> An existing template can be applied to a selection of summary ensemble cases</w:t>
+      </w:r>
+    </w:p>
+    <w:p/>
+    <w:p>
       <w:r>
         <w:br/>
       </w:r>
-      <w:r>
-        <w:br/>
-        <w:t>Hint: An existing template can be applied to a selection of summary ensemble cases</w:t>
-      </w:r>
-    </w:p>
-    <w:p/>
-    <w:p>
-      <w:r>
-        <w:br/>
-      </w:r>
-      <w:hyperlink r:id="rId43" w:history="1">
+      <w:hyperlink r:id="rId48" w:history="1">
         <w:r>
           <w:rPr>
             <w:rStyle w:val="Hyperlink"/>
@@ -5302,9 +5994,11 @@
       <w:r>
         <w:t>Import grid data using “Import Eclipse Case” from folder “</w:t>
       </w:r>
+      <w:proofErr w:type="spellStart"/>
       <w:r>
         <w:t>norne</w:t>
       </w:r>
+      <w:proofErr w:type="spellEnd"/>
       <w:r>
         <w:t>”</w:t>
       </w:r>
@@ -5318,7 +6012,60 @@
         </w:numPr>
       </w:pPr>
       <w:r>
-        <w:t>Untick simulation well hide simulation wells, easier to see the well path to be imported</w:t>
+        <w:t xml:space="preserve">Untick </w:t>
+      </w:r>
+      <w:r>
+        <w:rPr>
+          <w:b/>
+          <w:bCs/>
+        </w:rPr>
+        <w:t>Simulation Well</w:t>
+      </w:r>
+      <w:r>
+        <w:rPr>
+          <w:b/>
+          <w:bCs/>
+        </w:rPr>
+        <w:t>s</w:t>
+      </w:r>
+      <w:r>
+        <w:t xml:space="preserve"> </w:t>
+      </w:r>
+      <w:r>
+        <w:t xml:space="preserve">to </w:t>
+      </w:r>
+      <w:r>
+        <w:t>hide simulation wells</w:t>
+      </w:r>
+      <w:r>
+        <w:t xml:space="preserve"> </w:t>
+      </w:r>
+      <w:r>
+        <w:t>to</w:t>
+      </w:r>
+      <w:r>
+        <w:t xml:space="preserve"> </w:t>
+      </w:r>
+      <w:r>
+        <w:t>eas</w:t>
+      </w:r>
+      <w:r>
+        <w:t xml:space="preserve">ier </w:t>
+      </w:r>
+      <w:r>
+        <w:t>see</w:t>
+      </w:r>
+      <w:r>
+        <w:t xml:space="preserve"> </w:t>
+      </w:r>
+      <w:r>
+        <w:t xml:space="preserve">imported </w:t>
+      </w:r>
+      <w:r>
+        <w:t>well path</w:t>
+      </w:r>
+      <w:r>
+        <w:t>s</w:t>
       </w:r>
     </w:p>
     <w:p>
@@ -5363,7 +6110,15 @@
         <w:t>from</w:t>
       </w:r>
       <w:r>
-        <w:t xml:space="preserve"> File” and select well path</w:t>
+        <w:t xml:space="preserve"> File</w:t>
+      </w:r>
+      <w:proofErr w:type="gramStart"/>
+      <w:r>
+        <w:t>”</w:t>
+      </w:r>
+      <w:proofErr w:type="gramEnd"/>
+      <w:r>
+        <w:t xml:space="preserve"> and select well path</w:t>
       </w:r>
       <w:r>
         <w:t xml:space="preserve"> “C-1H.</w:t>
@@ -5399,33 +6154,78 @@
           <w:ilvl w:val="0"/>
           <w:numId w:val="12"/>
         </w:numPr>
-      </w:pPr>
-      <w:r>
+        <w:rPr>
+          <w:color w:val="000000" w:themeColor="text1"/>
+        </w:rPr>
+      </w:pPr>
+      <w:r>
+        <w:rPr>
+          <w:color w:val="000000" w:themeColor="text1"/>
+        </w:rPr>
         <w:t xml:space="preserve">From </w:t>
       </w:r>
       <w:r>
+        <w:rPr>
+          <w:color w:val="000000" w:themeColor="text1"/>
+        </w:rPr>
         <w:t>right click menu</w:t>
       </w:r>
       <w:r>
+        <w:rPr>
+          <w:color w:val="000000" w:themeColor="text1"/>
+        </w:rPr>
         <w:t xml:space="preserve"> of well path </w:t>
       </w:r>
       <w:r>
         <w:rPr>
           <w:b/>
+          <w:color w:val="000000" w:themeColor="text1"/>
         </w:rPr>
         <w:t>C-1H</w:t>
       </w:r>
       <w:r>
+        <w:rPr>
+          <w:color w:val="000000" w:themeColor="text1"/>
+        </w:rPr>
         <w:t xml:space="preserve">, select “Import Well Logs from File”, select </w:t>
       </w:r>
       <w:r>
+        <w:rPr>
+          <w:color w:val="000000" w:themeColor="text1"/>
+        </w:rPr>
         <w:t>“C-1H_RFT</w:t>
       </w:r>
       <w:r>
+        <w:rPr>
+          <w:color w:val="000000" w:themeColor="text1"/>
+        </w:rPr>
         <w:t>_dummy</w:t>
       </w:r>
       <w:r>
+        <w:rPr>
+          <w:color w:val="000000" w:themeColor="text1"/>
+        </w:rPr>
         <w:t>.las”</w:t>
+      </w:r>
+      <w:r>
+        <w:rPr>
+          <w:color w:val="000000" w:themeColor="text1"/>
+        </w:rPr>
+        <w:t xml:space="preserve"> in folder “</w:t>
+      </w:r>
+      <w:proofErr w:type="spellStart"/>
+      <w:r>
+        <w:rPr>
+          <w:color w:val="000000" w:themeColor="text1"/>
+        </w:rPr>
+        <w:t>norne_rft</w:t>
+      </w:r>
+      <w:proofErr w:type="spellEnd"/>
+      <w:r>
+        <w:rPr>
+          <w:color w:val="000000" w:themeColor="text1"/>
+        </w:rPr>
+        <w:t>”</w:t>
       </w:r>
     </w:p>
     <w:p>
@@ -5435,49 +6235,46 @@
           <w:ilvl w:val="0"/>
           <w:numId w:val="12"/>
         </w:numPr>
-      </w:pPr>
-      <w:r>
+        <w:rPr>
+          <w:color w:val="000000" w:themeColor="text1"/>
+          <w:u w:val="single"/>
+        </w:rPr>
+      </w:pPr>
+      <w:r>
+        <w:rPr>
+          <w:color w:val="000000" w:themeColor="text1"/>
+        </w:rPr>
         <w:t xml:space="preserve">From </w:t>
       </w:r>
       <w:r>
+        <w:rPr>
+          <w:color w:val="000000" w:themeColor="text1"/>
+        </w:rPr>
         <w:t>right click menu</w:t>
       </w:r>
       <w:r>
+        <w:rPr>
+          <w:color w:val="000000" w:themeColor="text1"/>
+        </w:rPr>
         <w:t xml:space="preserve"> of well path </w:t>
       </w:r>
       <w:r>
         <w:rPr>
           <w:b/>
+          <w:color w:val="000000" w:themeColor="text1"/>
         </w:rPr>
         <w:t>C-1H</w:t>
       </w:r>
       <w:r>
+        <w:rPr>
+          <w:color w:val="000000" w:themeColor="text1"/>
+        </w:rPr>
         <w:t>, select “Well Plots-&gt;New RFT plot”</w:t>
       </w:r>
     </w:p>
     <w:p>
       <w:pPr>
-        <w:pStyle w:val="ListParagraph"/>
-        <w:numPr>
-          <w:ilvl w:val="0"/>
-          <w:numId w:val="12"/>
-        </w:numPr>
-        <w:rPr>
-          <w:color w:val="0563C1" w:themeColor="hyperlink"/>
-          <w:u w:val="single"/>
-        </w:rPr>
-      </w:pPr>
-      <w:r>
-        <w:t>Manipulate the property panel to see how the different curves are changing</w:t>
-      </w:r>
-    </w:p>
-    <w:p>
-      <w:pPr>
-        <w:pStyle w:val="ListParagraph"/>
-        <w:numPr>
-          <w:ilvl w:val="0"/>
-          <w:numId w:val="12"/>
-        </w:numPr>
+        <w:ind w:left="360"/>
         <w:rPr>
           <w:rStyle w:val="Hyperlink"/>
         </w:rPr>
@@ -5487,19 +6284,100 @@
           <w:i/>
           <w:iCs/>
         </w:rPr>
-        <w:t>Optional: Import formations and see the formation names in the plot</w:t>
+        <w:t xml:space="preserve">Optional: Import formations </w:t>
       </w:r>
       <w:r>
         <w:rPr>
           <w:i/>
           <w:iCs/>
         </w:rPr>
+        <w:t>(</w:t>
+      </w:r>
+      <w:r>
+        <w:rPr>
+          <w:i/>
+          <w:iCs/>
+        </w:rPr>
+        <w:t xml:space="preserve">right-click </w:t>
+      </w:r>
+      <w:r>
+        <w:rPr>
+          <w:b/>
+          <w:bCs/>
+          <w:i/>
+          <w:iCs/>
+        </w:rPr>
+        <w:t>Formations</w:t>
+      </w:r>
+      <w:r>
+        <w:rPr>
+          <w:i/>
+          <w:iCs/>
+        </w:rPr>
+        <w:t xml:space="preserve"> in </w:t>
+      </w:r>
+      <w:r>
+        <w:rPr>
+          <w:b/>
+          <w:bCs/>
+          <w:i/>
+          <w:iCs/>
+        </w:rPr>
+        <w:t>Project Tree</w:t>
+      </w:r>
+      <w:r>
+        <w:rPr>
+          <w:i/>
+          <w:iCs/>
+        </w:rPr>
+        <w:t xml:space="preserve"> and </w:t>
+      </w:r>
+      <w:r>
+        <w:rPr>
+          <w:i/>
+          <w:iCs/>
+        </w:rPr>
+        <w:t xml:space="preserve">select </w:t>
+      </w:r>
+      <w:r>
+        <w:rPr>
+          <w:i/>
+          <w:iCs/>
+        </w:rPr>
+        <w:t>Import Formations)</w:t>
+      </w:r>
+      <w:r>
+        <w:rPr>
+          <w:i/>
+          <w:iCs/>
+        </w:rPr>
+        <w:t xml:space="preserve"> to </w:t>
+      </w:r>
+      <w:r>
+        <w:rPr>
+          <w:i/>
+          <w:iCs/>
+        </w:rPr>
+        <w:t>see formation names in the plot</w:t>
+      </w:r>
+      <w:r>
+        <w:rPr>
+          <w:i/>
+          <w:iCs/>
+        </w:rPr>
+        <w:t>.</w:t>
+      </w:r>
+      <w:r>
+        <w:rPr>
+          <w:i/>
+          <w:iCs/>
+        </w:rPr>
         <w:br/>
       </w:r>
       <w:r>
         <w:br/>
       </w:r>
-      <w:hyperlink r:id="rId44" w:history="1">
+      <w:hyperlink r:id="rId49" w:history="1">
         <w:r>
           <w:rPr>
             <w:rStyle w:val="Hyperlink"/>
@@ -5520,16 +6398,16 @@
           <w:noProof/>
         </w:rPr>
         <w:drawing>
-          <wp:anchor distT="0" distB="0" distL="114300" distR="114300" simplePos="0" relativeHeight="251698176" behindDoc="0" locked="0" layoutInCell="1" allowOverlap="1" wp14:anchorId="125D486F" wp14:editId="2645542C">
+          <wp:anchor distT="0" distB="0" distL="114300" distR="114300" simplePos="0" relativeHeight="251698176" behindDoc="0" locked="0" layoutInCell="1" allowOverlap="1" wp14:anchorId="125D486F" wp14:editId="45F19542">
             <wp:simplePos x="0" y="0"/>
             <wp:positionH relativeFrom="column">
-              <wp:posOffset>1724025</wp:posOffset>
+              <wp:posOffset>1727200</wp:posOffset>
             </wp:positionH>
             <wp:positionV relativeFrom="paragraph">
-              <wp:posOffset>69215</wp:posOffset>
+              <wp:posOffset>69851</wp:posOffset>
             </wp:positionV>
-            <wp:extent cx="4022360" cy="3552825"/>
-            <wp:effectExtent l="0" t="0" r="0" b="0"/>
+            <wp:extent cx="3822700" cy="3376472"/>
+            <wp:effectExtent l="0" t="0" r="6350" b="0"/>
             <wp:wrapNone/>
             <wp:docPr id="3" name="Picture 3" descr="Chart&#10;&#10;Description automatically generated"/>
             <wp:cNvGraphicFramePr>
@@ -5543,7 +6421,7 @@
                     <pic:cNvPicPr/>
                   </pic:nvPicPr>
                   <pic:blipFill>
-                    <a:blip r:embed="rId45">
+                    <a:blip r:embed="rId50" cstate="print">
                       <a:extLst>
                         <a:ext uri="{28A0092B-C50C-407E-A947-70E740481C1C}">
                           <a14:useLocalDpi xmlns:a14="http://schemas.microsoft.com/office/drawing/2010/main" val="0"/>
@@ -5557,7 +6435,7 @@
                   <pic:spPr>
                     <a:xfrm>
                       <a:off x="0" y="0"/>
-                      <a:ext cx="4022360" cy="3552825"/>
+                      <a:ext cx="3825942" cy="3379335"/>
                     </a:xfrm>
                     <a:prstGeom prst="rect">
                       <a:avLst/>
@@ -5773,7 +6651,7 @@
                     <pic:cNvPicPr/>
                   </pic:nvPicPr>
                   <pic:blipFill>
-                    <a:blip r:embed="rId46">
+                    <a:blip r:embed="rId51">
                       <a:extLst>
                         <a:ext uri="{28A0092B-C50C-407E-A947-70E740481C1C}">
                           <a14:useLocalDpi xmlns:a14="http://schemas.microsoft.com/office/drawing/2010/main" val="0"/>
@@ -5836,7 +6714,7 @@
       <w:r>
         <w:br/>
       </w:r>
-      <w:hyperlink r:id="rId47" w:history="1">
+      <w:hyperlink r:id="rId52" w:history="1">
         <w:r>
           <w:rPr>
             <w:rStyle w:val="Hyperlink"/>
@@ -5880,7 +6758,7 @@
                     <pic:cNvPicPr/>
                   </pic:nvPicPr>
                   <pic:blipFill>
-                    <a:blip r:embed="rId48">
+                    <a:blip r:embed="rId53">
                       <a:extLst>
                         <a:ext uri="{28A0092B-C50C-407E-A947-70E740481C1C}">
                           <a14:useLocalDpi xmlns:a14="http://schemas.microsoft.com/office/drawing/2010/main" val="0"/>
@@ -6187,7 +7065,7 @@
     </w:p>
     <w:p/>
     <w:p>
-      <w:hyperlink r:id="rId49" w:history="1">
+      <w:hyperlink r:id="rId54" w:history="1">
         <w:r>
           <w:rPr>
             <w:color w:val="0563C1" w:themeColor="hyperlink"/>
@@ -6216,7 +7094,7 @@
       </w:r>
     </w:p>
     <w:p>
-      <w:hyperlink r:id="rId50" w:anchor="For_a_sample" w:history="1">
+      <w:hyperlink r:id="rId55" w:anchor="For_a_sample" w:history="1">
         <w:r>
           <w:rPr>
             <w:color w:val="0563C1" w:themeColor="hyperlink"/>
@@ -6252,7 +7130,7 @@
                     <pic:cNvPicPr/>
                   </pic:nvPicPr>
                   <pic:blipFill>
-                    <a:blip r:embed="rId51"/>
+                    <a:blip r:embed="rId56"/>
                     <a:stretch>
                       <a:fillRect/>
                     </a:stretch>
@@ -6308,7 +7186,7 @@
                     <pic:cNvPicPr/>
                   </pic:nvPicPr>
                   <pic:blipFill>
-                    <a:blip r:embed="rId52">
+                    <a:blip r:embed="rId57">
                       <a:extLst>
                         <a:ext uri="{28A0092B-C50C-407E-A947-70E740481C1C}">
                           <a14:useLocalDpi xmlns:a14="http://schemas.microsoft.com/office/drawing/2010/main" val="0"/>
@@ -6674,7 +7552,7 @@
                     <pic:cNvPicPr/>
                   </pic:nvPicPr>
                   <pic:blipFill>
-                    <a:blip r:embed="rId53" cstate="print">
+                    <a:blip r:embed="rId58" cstate="print">
                       <a:extLst>
                         <a:ext uri="{28A0092B-C50C-407E-A947-70E740481C1C}">
                           <a14:useLocalDpi xmlns:a14="http://schemas.microsoft.com/office/drawing/2010/main" val="0"/>
@@ -6702,7 +7580,7 @@
       </w:r>
     </w:p>
     <w:p>
-      <w:hyperlink r:id="rId54" w:history="1">
+      <w:hyperlink r:id="rId59" w:history="1">
         <w:r>
           <w:rPr>
             <w:color w:val="0563C1" w:themeColor="hyperlink"/>
@@ -11757,6 +12635,74 @@
       <w:u w:val="single"/>
     </w:rPr>
   </w:style>
+  <w:style w:type="character" w:styleId="CommentReference">
+    <w:name w:val="annotation reference"/>
+    <w:basedOn w:val="DefaultParagraphFont"/>
+    <w:uiPriority w:val="99"/>
+    <w:semiHidden/>
+    <w:unhideWhenUsed/>
+    <w:rsid w:val="00295178"/>
+    <w:rPr>
+      <w:sz w:val="16"/>
+      <w:szCs w:val="16"/>
+    </w:rPr>
+  </w:style>
+  <w:style w:type="paragraph" w:styleId="CommentText">
+    <w:name w:val="annotation text"/>
+    <w:basedOn w:val="Normal"/>
+    <w:link w:val="CommentTextChar"/>
+    <w:uiPriority w:val="99"/>
+    <w:semiHidden/>
+    <w:unhideWhenUsed/>
+    <w:rsid w:val="00295178"/>
+    <w:pPr>
+      <w:spacing w:line="240" w:lineRule="auto"/>
+    </w:pPr>
+    <w:rPr>
+      <w:sz w:val="20"/>
+      <w:szCs w:val="20"/>
+    </w:rPr>
+  </w:style>
+  <w:style w:type="character" w:customStyle="1" w:styleId="CommentTextChar">
+    <w:name w:val="Comment Text Char"/>
+    <w:basedOn w:val="DefaultParagraphFont"/>
+    <w:link w:val="CommentText"/>
+    <w:uiPriority w:val="99"/>
+    <w:semiHidden/>
+    <w:rsid w:val="00295178"/>
+    <w:rPr>
+      <w:sz w:val="20"/>
+      <w:szCs w:val="20"/>
+    </w:rPr>
+  </w:style>
+  <w:style w:type="paragraph" w:styleId="CommentSubject">
+    <w:name w:val="annotation subject"/>
+    <w:basedOn w:val="CommentText"/>
+    <w:next w:val="CommentText"/>
+    <w:link w:val="CommentSubjectChar"/>
+    <w:uiPriority w:val="99"/>
+    <w:semiHidden/>
+    <w:unhideWhenUsed/>
+    <w:rsid w:val="00295178"/>
+    <w:rPr>
+      <w:b/>
+      <w:bCs/>
+    </w:rPr>
+  </w:style>
+  <w:style w:type="character" w:customStyle="1" w:styleId="CommentSubjectChar">
+    <w:name w:val="Comment Subject Char"/>
+    <w:basedOn w:val="CommentTextChar"/>
+    <w:link w:val="CommentSubject"/>
+    <w:uiPriority w:val="99"/>
+    <w:semiHidden/>
+    <w:rsid w:val="00295178"/>
+    <w:rPr>
+      <w:b/>
+      <w:bCs/>
+      <w:sz w:val="20"/>
+      <w:szCs w:val="20"/>
+    </w:rPr>
+  </w:style>
 </w:styles>
 </file>
 

</xml_diff>

<commit_message>
Updated based on feedback user courses
</commit_message>
<xml_diff>
--- a/documents/RI_intro2022.docx
+++ b/documents/RI_intro2022.docx
@@ -1437,17 +1437,21 @@
         </w:numPr>
       </w:pPr>
       <w:r>
-        <w:t xml:space="preserve">Select </w:t>
-      </w:r>
-      <w:r>
-        <w:rPr>
-          <w:b/>
-          <w:bCs/>
-        </w:rPr>
-        <w:t>Simulation Wells</w:t>
-      </w:r>
-      <w:r>
-        <w:t xml:space="preserve"> in the Property Editor</w:t>
+        <w:t>Open main application plot window and select “Import Summary Case” from “</w:t>
+      </w:r>
+      <w:proofErr w:type="spellStart"/>
+      <w:r>
+        <w:t>norne</w:t>
+      </w:r>
+      <w:proofErr w:type="spellEnd"/>
+      <w:r>
+        <w:t>”</w:t>
+      </w:r>
+      <w:r>
+        <w:t>.</w:t>
+      </w:r>
+      <w:r>
+        <w:t xml:space="preserve"> This data source is required to be able to see well disks</w:t>
       </w:r>
     </w:p>
     <w:p>
@@ -1459,54 +1463,17 @@
         </w:numPr>
       </w:pPr>
       <w:r>
-        <w:t xml:space="preserve">Enable </w:t>
+        <w:t xml:space="preserve">Select </w:t>
       </w:r>
       <w:r>
         <w:rPr>
           <w:b/>
           <w:bCs/>
         </w:rPr>
-        <w:t>Disks</w:t>
-      </w:r>
-      <w:r>
-        <w:t xml:space="preserve"> in the </w:t>
-      </w:r>
-      <w:r>
-        <w:rPr>
-          <w:b/>
-          <w:bCs/>
-        </w:rPr>
-        <w:t>Visibility</w:t>
-      </w:r>
-      <w:r>
-        <w:t xml:space="preserve"> group. Data source for the disks can be changed in the </w:t>
-      </w:r>
-      <w:r>
-        <w:rPr>
-          <w:b/>
-          <w:bCs/>
-        </w:rPr>
-        <w:t>Disks</w:t>
-      </w:r>
-      <w:r>
-        <w:t xml:space="preserve"> group at the bottom of the </w:t>
-      </w:r>
-      <w:r>
-        <w:rPr>
-          <w:b/>
-          <w:bCs/>
-        </w:rPr>
-        <w:t>Property Editor</w:t>
-      </w:r>
-      <w:r>
-        <w:rPr>
-          <w:b/>
-          <w:bCs/>
-        </w:rPr>
-        <w:t xml:space="preserve"> </w:t>
-      </w:r>
-      <w:r>
-        <w:t>for Simulation Wells</w:t>
+        <w:t>Simulation Wells</w:t>
+      </w:r>
+      <w:r>
+        <w:t xml:space="preserve"> in the Property Editor</w:t>
       </w:r>
     </w:p>
     <w:p>
@@ -1519,6 +1486,65 @@
       </w:pPr>
       <w:r>
         <w:t xml:space="preserve">Enable </w:t>
+      </w:r>
+      <w:r>
+        <w:rPr>
+          <w:b/>
+          <w:bCs/>
+        </w:rPr>
+        <w:t>Disks</w:t>
+      </w:r>
+      <w:r>
+        <w:t xml:space="preserve"> in the </w:t>
+      </w:r>
+      <w:r>
+        <w:rPr>
+          <w:b/>
+          <w:bCs/>
+        </w:rPr>
+        <w:t>Visibility</w:t>
+      </w:r>
+      <w:r>
+        <w:t xml:space="preserve"> group. Data source for the disks can be changed in the </w:t>
+      </w:r>
+      <w:r>
+        <w:rPr>
+          <w:b/>
+          <w:bCs/>
+        </w:rPr>
+        <w:t>Disks</w:t>
+      </w:r>
+      <w:r>
+        <w:t xml:space="preserve"> group at the bottom of the </w:t>
+      </w:r>
+      <w:r>
+        <w:rPr>
+          <w:b/>
+          <w:bCs/>
+        </w:rPr>
+        <w:t>Property Editor</w:t>
+      </w:r>
+      <w:r>
+        <w:rPr>
+          <w:b/>
+          <w:bCs/>
+        </w:rPr>
+        <w:t xml:space="preserve"> </w:t>
+      </w:r>
+      <w:r>
+        <w:t>for Simulation Wells</w:t>
+      </w:r>
+    </w:p>
+    <w:p>
+      <w:pPr>
+        <w:pStyle w:val="ListParagraph"/>
+        <w:numPr>
+          <w:ilvl w:val="0"/>
+          <w:numId w:val="1"/>
+        </w:numPr>
+      </w:pPr>
+      <w:r>
+        <w:t xml:space="preserve">Expand Simulation Wells and enable </w:t>
       </w:r>
       <w:r>
         <w:rPr>
@@ -2906,6 +2932,23 @@
         </w:numPr>
       </w:pPr>
       <w:r>
+        <w:t xml:space="preserve">Import formation file (see previous tutorial) </w:t>
+      </w:r>
+      <w:proofErr w:type="spellStart"/>
+      <w:r>
+        <w:t>Norne_subZones.lyr</w:t>
+      </w:r>
+      <w:proofErr w:type="spellEnd"/>
+    </w:p>
+    <w:p>
+      <w:pPr>
+        <w:pStyle w:val="ListParagraph"/>
+        <w:numPr>
+          <w:ilvl w:val="0"/>
+          <w:numId w:val="23"/>
+        </w:numPr>
+      </w:pPr>
+      <w:r>
         <w:t>Contour Map of SWAT</w:t>
       </w:r>
     </w:p>
@@ -2951,9 +2994,6 @@
       </w:r>
       <w:r>
         <w:t>as Cell Result</w:t>
-      </w:r>
-      <w:r>
-        <w:br/>
       </w:r>
       <w:r>
         <w:br/>
@@ -3098,35 +3138,6 @@
       <w:r>
         <w:t>Compute oil column for a selection of formations</w:t>
       </w:r>
-    </w:p>
-    <w:p>
-      <w:pPr>
-        <w:pStyle w:val="ListParagraph"/>
-        <w:numPr>
-          <w:ilvl w:val="2"/>
-          <w:numId w:val="23"/>
-        </w:numPr>
-      </w:pPr>
-      <w:r>
-        <w:t>Import formation</w:t>
-      </w:r>
-      <w:r>
-        <w:t xml:space="preserve"> file</w:t>
-      </w:r>
-      <w:r>
-        <w:t xml:space="preserve"> </w:t>
-      </w:r>
-      <w:r>
-        <w:t>(see previous tutorial)</w:t>
-      </w:r>
-      <w:r>
-        <w:t xml:space="preserve"> </w:t>
-      </w:r>
-      <w:proofErr w:type="spellStart"/>
-      <w:r>
-        <w:t>Norne_subZones.lyr</w:t>
-      </w:r>
-      <w:proofErr w:type="spellEnd"/>
     </w:p>
     <w:p>
       <w:pPr>
@@ -3269,15 +3280,6 @@
           <w:t>https://resinsight.org/3d-main-window/contourmaps/</w:t>
         </w:r>
       </w:hyperlink>
-    </w:p>
-    <w:p>
-      <w:pPr>
-        <w:pStyle w:val="ListParagraph"/>
-        <w:ind w:left="1080"/>
-        <w:rPr>
-          <w:rStyle w:val="Hyperlink"/>
-        </w:rPr>
-      </w:pPr>
     </w:p>
     <w:p>
       <w:pPr>
@@ -9116,7 +9118,7 @@
   <w:abstractNum w:abstractNumId="10" w15:restartNumberingAfterBreak="0">
     <w:nsid w:val="1CFF1774"/>
     <w:multiLevelType w:val="hybridMultilevel"/>
-    <w:tmpl w:val="96DC00FE"/>
+    <w:tmpl w:val="866EC12A"/>
     <w:lvl w:ilvl="0" w:tplc="7C1801BA">
       <w:start w:val="1"/>
       <w:numFmt w:val="decimal"/>
@@ -9129,7 +9131,7 @@
         <w:rFonts w:hint="default"/>
       </w:rPr>
     </w:lvl>
-    <w:lvl w:ilvl="1" w:tplc="0C000019">
+    <w:lvl w:ilvl="1" w:tplc="06D8050E">
       <w:start w:val="1"/>
       <w:numFmt w:val="lowerLetter"/>
       <w:lvlText w:val="%2."/>
@@ -9137,6 +9139,9 @@
       <w:pPr>
         <w:ind w:left="1440" w:hanging="360"/>
       </w:pPr>
+      <w:rPr>
+        <w:strike w:val="0"/>
+      </w:rPr>
     </w:lvl>
     <w:lvl w:ilvl="2" w:tplc="0C00001B">
       <w:start w:val="1"/>

</xml_diff>

<commit_message>
Update typo for ensemble rft file path
</commit_message>
<xml_diff>
--- a/documents/RI_intro2022.docx
+++ b/documents/RI_intro2022.docx
@@ -1,6 +1,6 @@
 
 <file path=word/document.xml><?xml version="1.0" encoding="utf-8"?>
-<w:document xmlns:wpc="http://schemas.microsoft.com/office/word/2010/wordprocessingCanvas" xmlns:cx="http://schemas.microsoft.com/office/drawing/2014/chartex" xmlns:cx1="http://schemas.microsoft.com/office/drawing/2015/9/8/chartex" xmlns:cx2="http://schemas.microsoft.com/office/drawing/2015/10/21/chartex" xmlns:cx3="http://schemas.microsoft.com/office/drawing/2016/5/9/chartex" xmlns:cx4="http://schemas.microsoft.com/office/drawing/2016/5/10/chartex" xmlns:cx5="http://schemas.microsoft.com/office/drawing/2016/5/11/chartex" xmlns:cx6="http://schemas.microsoft.com/office/drawing/2016/5/12/chartex" xmlns:cx7="http://schemas.microsoft.com/office/drawing/2016/5/13/chartex" xmlns:cx8="http://schemas.microsoft.com/office/drawing/2016/5/14/chartex" xmlns:mc="http://schemas.openxmlformats.org/markup-compatibility/2006" xmlns:aink="http://schemas.microsoft.com/office/drawing/2016/ink" xmlns:am3d="http://schemas.microsoft.com/office/drawing/2017/model3d" xmlns:o="urn:schemas-microsoft-com:office:office" xmlns:r="http://schemas.openxmlformats.org/officeDocument/2006/relationships" xmlns:m="http://schemas.openxmlformats.org/officeDocument/2006/math" xmlns:v="urn:schemas-microsoft-com:vml" xmlns:wp14="http://schemas.microsoft.com/office/word/2010/wordprocessingDrawing" xmlns:wp="http://schemas.openxmlformats.org/drawingml/2006/wordprocessingDrawing" xmlns:w10="urn:schemas-microsoft-com:office:word" xmlns:w="http://schemas.openxmlformats.org/wordprocessingml/2006/main" xmlns:w14="http://schemas.microsoft.com/office/word/2010/wordml" xmlns:w15="http://schemas.microsoft.com/office/word/2012/wordml" xmlns:w16cex="http://schemas.microsoft.com/office/word/2018/wordml/cex" xmlns:w16cid="http://schemas.microsoft.com/office/word/2016/wordml/cid" xmlns:w16="http://schemas.microsoft.com/office/word/2018/wordml" xmlns:w16sdtdh="http://schemas.microsoft.com/office/word/2020/wordml/sdtdatahash" xmlns:w16se="http://schemas.microsoft.com/office/word/2015/wordml/symex" xmlns:wpg="http://schemas.microsoft.com/office/word/2010/wordprocessingGroup" xmlns:wpi="http://schemas.microsoft.com/office/word/2010/wordprocessingInk" xmlns:wne="http://schemas.microsoft.com/office/word/2006/wordml" xmlns:wps="http://schemas.microsoft.com/office/word/2010/wordprocessingShape" mc:Ignorable="w14 w15 w16se w16cid w16 w16cex w16sdtdh wp14">
+<w:document xmlns:wpc="http://schemas.microsoft.com/office/word/2010/wordprocessingCanvas" xmlns:cx="http://schemas.microsoft.com/office/drawing/2014/chartex" xmlns:cx1="http://schemas.microsoft.com/office/drawing/2015/9/8/chartex" xmlns:cx2="http://schemas.microsoft.com/office/drawing/2015/10/21/chartex" xmlns:cx3="http://schemas.microsoft.com/office/drawing/2016/5/9/chartex" xmlns:cx4="http://schemas.microsoft.com/office/drawing/2016/5/10/chartex" xmlns:cx5="http://schemas.microsoft.com/office/drawing/2016/5/11/chartex" xmlns:cx6="http://schemas.microsoft.com/office/drawing/2016/5/12/chartex" xmlns:cx7="http://schemas.microsoft.com/office/drawing/2016/5/13/chartex" xmlns:cx8="http://schemas.microsoft.com/office/drawing/2016/5/14/chartex" xmlns:mc="http://schemas.openxmlformats.org/markup-compatibility/2006" xmlns:aink="http://schemas.microsoft.com/office/drawing/2016/ink" xmlns:am3d="http://schemas.microsoft.com/office/drawing/2017/model3d" xmlns:o="urn:schemas-microsoft-com:office:office" xmlns:oel="http://schemas.microsoft.com/office/2019/extlst" xmlns:r="http://schemas.openxmlformats.org/officeDocument/2006/relationships" xmlns:m="http://schemas.openxmlformats.org/officeDocument/2006/math" xmlns:v="urn:schemas-microsoft-com:vml" xmlns:wp14="http://schemas.microsoft.com/office/word/2010/wordprocessingDrawing" xmlns:wp="http://schemas.openxmlformats.org/drawingml/2006/wordprocessingDrawing" xmlns:w10="urn:schemas-microsoft-com:office:word" xmlns:w="http://schemas.openxmlformats.org/wordprocessingml/2006/main" xmlns:w14="http://schemas.microsoft.com/office/word/2010/wordml" xmlns:w15="http://schemas.microsoft.com/office/word/2012/wordml" xmlns:w16cex="http://schemas.microsoft.com/office/word/2018/wordml/cex" xmlns:w16cid="http://schemas.microsoft.com/office/word/2016/wordml/cid" xmlns:w16="http://schemas.microsoft.com/office/word/2018/wordml" xmlns:w16sdtdh="http://schemas.microsoft.com/office/word/2020/wordml/sdtdatahash" xmlns:w16se="http://schemas.microsoft.com/office/word/2015/wordml/symex" xmlns:wpg="http://schemas.microsoft.com/office/word/2010/wordprocessingGroup" xmlns:wpi="http://schemas.microsoft.com/office/word/2010/wordprocessingInk" xmlns:wne="http://schemas.microsoft.com/office/word/2006/wordml" xmlns:wps="http://schemas.microsoft.com/office/word/2010/wordprocessingShape" mc:Ignorable="w14 w15 w16se w16cid w16 w16cex w16sdtdh wp14">
   <w:body>
     <w:p>
       <w:pPr>
@@ -1313,11 +1313,9 @@
       <w:r>
         <w:t>Import grid data using “Import Eclipse Case” from folder “</w:t>
       </w:r>
-      <w:proofErr w:type="spellStart"/>
       <w:r>
         <w:t>norne</w:t>
       </w:r>
-      <w:proofErr w:type="spellEnd"/>
       <w:r>
         <w:t>”</w:t>
       </w:r>
@@ -1437,15 +1435,7 @@
         </w:numPr>
       </w:pPr>
       <w:r>
-        <w:t>Open main application plot window and select “Import Summary Case” from “</w:t>
-      </w:r>
-      <w:proofErr w:type="spellStart"/>
-      <w:r>
-        <w:t>norne</w:t>
-      </w:r>
-      <w:proofErr w:type="spellEnd"/>
-      <w:r>
-        <w:t>”</w:t>
+        <w:t>Open main application plot window and select “Import Summary Case” from “norne”</w:t>
       </w:r>
       <w:r>
         <w:t>.</w:t>
@@ -1785,11 +1775,9 @@
       <w:r>
         <w:t>Import grid data using “Import Eclipse Case” from folder “</w:t>
       </w:r>
-      <w:proofErr w:type="spellStart"/>
       <w:r>
         <w:t>norne</w:t>
       </w:r>
-      <w:proofErr w:type="spellEnd"/>
       <w:r>
         <w:t>”</w:t>
       </w:r>
@@ -2247,11 +2235,9 @@
       <w:r>
         <w:t>Import grid data using “Import Eclipse Case” from folder “</w:t>
       </w:r>
-      <w:proofErr w:type="spellStart"/>
       <w:r>
         <w:t>norne</w:t>
       </w:r>
-      <w:proofErr w:type="spellEnd"/>
       <w:r>
         <w:t>”</w:t>
       </w:r>
@@ -2459,15 +2445,7 @@
         <w:t>Import formations using “File-&gt;Import-&gt;Import Formation Names”</w:t>
       </w:r>
       <w:r>
-        <w:t>, select file “</w:t>
-      </w:r>
-      <w:proofErr w:type="spellStart"/>
-      <w:r>
-        <w:t>norne</w:t>
-      </w:r>
-      <w:proofErr w:type="spellEnd"/>
-      <w:r>
-        <w:t>/</w:t>
+        <w:t>, select file “norne/</w:t>
       </w:r>
       <w:proofErr w:type="spellStart"/>
       <w:r>
@@ -2914,11 +2892,9 @@
       <w:r>
         <w:t>Import grid data using “Import Eclipse Case” from “</w:t>
       </w:r>
-      <w:proofErr w:type="spellStart"/>
       <w:r>
         <w:t>norne</w:t>
       </w:r>
-      <w:proofErr w:type="spellEnd"/>
       <w:r>
         <w:t>”</w:t>
       </w:r>
@@ -3335,11 +3311,9 @@
       <w:r>
         <w:t>Import grid data using “Import Eclipse Case” from folder “</w:t>
       </w:r>
-      <w:proofErr w:type="spellStart"/>
       <w:r>
         <w:t>norne</w:t>
       </w:r>
-      <w:proofErr w:type="spellEnd"/>
       <w:r>
         <w:t>”</w:t>
       </w:r>
@@ -3745,15 +3719,7 @@
         <w:contextualSpacing/>
       </w:pPr>
       <w:r>
-        <w:t>Open main application plot window and select “Import Summary Case” from “</w:t>
-      </w:r>
-      <w:proofErr w:type="spellStart"/>
-      <w:r>
-        <w:t>norne</w:t>
-      </w:r>
-      <w:proofErr w:type="spellEnd"/>
-      <w:r>
-        <w:t>”</w:t>
+        <w:t>Open main application plot window and select “Import Summary Case” from “norne”</w:t>
       </w:r>
     </w:p>
     <w:p>
@@ -4045,11 +4011,9 @@
       <w:r>
         <w:t>Open main application plot window and select “Import Summary Case” from “</w:t>
       </w:r>
-      <w:proofErr w:type="spellStart"/>
       <w:r>
         <w:t>norne</w:t>
       </w:r>
-      <w:proofErr w:type="spellEnd"/>
       <w:r>
         <w:t>”</w:t>
       </w:r>
@@ -4066,13 +4030,35 @@
         </w:numPr>
       </w:pPr>
       <w:r>
-        <w:t xml:space="preserve">From the Data Sources panel, </w:t>
+        <w:t xml:space="preserve">From the </w:t>
+      </w:r>
+      <w:r>
+        <w:rPr>
+          <w:b/>
+          <w:bCs/>
+        </w:rPr>
+        <w:t>Data Sources</w:t>
+      </w:r>
+      <w:r>
+        <w:t xml:space="preserve"> panel, </w:t>
       </w:r>
       <w:r>
         <w:t>n</w:t>
       </w:r>
       <w:r>
-        <w:t>avigate to B-2H WBHP, and select New Summary Plot from the right-click menu</w:t>
+        <w:t xml:space="preserve">avigate to B-2H WBHP, and select </w:t>
+      </w:r>
+      <w:r>
+        <w:t>“</w:t>
+      </w:r>
+      <w:r>
+        <w:t>New Summary Plot</w:t>
+      </w:r>
+      <w:r>
+        <w:t>”</w:t>
+      </w:r>
+      <w:r>
+        <w:t xml:space="preserve"> from the right-click menu</w:t>
       </w:r>
     </w:p>
     <w:p>
@@ -4157,7 +4143,13 @@
         </w:numPr>
       </w:pPr>
       <w:r>
-        <w:t>Calculate the sum of WOPT for B-3H and B-4H, select “Calculate” then close the curve calculator</w:t>
+        <w:t>Calculate the sum of WOPT for B-</w:t>
+      </w:r>
+      <w:r>
+        <w:t>2</w:t>
+      </w:r>
+      <w:r>
+        <w:t>H and B-4H, select “Calculate” then close the curve calculator</w:t>
       </w:r>
     </w:p>
     <w:p>
@@ -4290,11 +4282,9 @@
       <w:r>
         <w:t>Open plot window and select “Import Summary Case” from “</w:t>
       </w:r>
-      <w:proofErr w:type="spellStart"/>
       <w:r>
         <w:t>norne</w:t>
       </w:r>
-      <w:proofErr w:type="spellEnd"/>
       <w:r>
         <w:t>”</w:t>
       </w:r>
@@ -5996,11 +5986,9 @@
       <w:r>
         <w:t>Import grid data using “Import Eclipse Case” from folder “</w:t>
       </w:r>
-      <w:proofErr w:type="spellStart"/>
       <w:r>
         <w:t>norne</w:t>
       </w:r>
-      <w:proofErr w:type="spellEnd"/>
       <w:r>
         <w:t>”</w:t>
       </w:r>
@@ -6571,15 +6559,7 @@
         <w:t>” from folder “</w:t>
       </w:r>
       <w:r>
-        <w:t>model-data/</w:t>
-      </w:r>
-      <w:proofErr w:type="spellStart"/>
-      <w:r>
-        <w:t>reek_ensemble</w:t>
-      </w:r>
-      <w:proofErr w:type="spellEnd"/>
-      <w:r>
-        <w:t>/1_r001_reek_20_rft</w:t>
+        <w:t>model-data/1_r001_reek_20_rft</w:t>
       </w:r>
       <w:r>
         <w:t>”</w:t>
@@ -7611,7 +7591,7 @@
 </file>
 
 <file path=word/endnotes.xml><?xml version="1.0" encoding="utf-8"?>
-<w:endnotes xmlns:wpc="http://schemas.microsoft.com/office/word/2010/wordprocessingCanvas" xmlns:cx="http://schemas.microsoft.com/office/drawing/2014/chartex" xmlns:cx1="http://schemas.microsoft.com/office/drawing/2015/9/8/chartex" xmlns:cx2="http://schemas.microsoft.com/office/drawing/2015/10/21/chartex" xmlns:cx3="http://schemas.microsoft.com/office/drawing/2016/5/9/chartex" xmlns:cx4="http://schemas.microsoft.com/office/drawing/2016/5/10/chartex" xmlns:cx5="http://schemas.microsoft.com/office/drawing/2016/5/11/chartex" xmlns:cx6="http://schemas.microsoft.com/office/drawing/2016/5/12/chartex" xmlns:cx7="http://schemas.microsoft.com/office/drawing/2016/5/13/chartex" xmlns:cx8="http://schemas.microsoft.com/office/drawing/2016/5/14/chartex" xmlns:mc="http://schemas.openxmlformats.org/markup-compatibility/2006" xmlns:aink="http://schemas.microsoft.com/office/drawing/2016/ink" xmlns:am3d="http://schemas.microsoft.com/office/drawing/2017/model3d" xmlns:o="urn:schemas-microsoft-com:office:office" xmlns:r="http://schemas.openxmlformats.org/officeDocument/2006/relationships" xmlns:m="http://schemas.openxmlformats.org/officeDocument/2006/math" xmlns:v="urn:schemas-microsoft-com:vml" xmlns:wp14="http://schemas.microsoft.com/office/word/2010/wordprocessingDrawing" xmlns:wp="http://schemas.openxmlformats.org/drawingml/2006/wordprocessingDrawing" xmlns:w10="urn:schemas-microsoft-com:office:word" xmlns:w="http://schemas.openxmlformats.org/wordprocessingml/2006/main" xmlns:w14="http://schemas.microsoft.com/office/word/2010/wordml" xmlns:w15="http://schemas.microsoft.com/office/word/2012/wordml" xmlns:w16cex="http://schemas.microsoft.com/office/word/2018/wordml/cex" xmlns:w16cid="http://schemas.microsoft.com/office/word/2016/wordml/cid" xmlns:w16="http://schemas.microsoft.com/office/word/2018/wordml" xmlns:w16sdtdh="http://schemas.microsoft.com/office/word/2020/wordml/sdtdatahash" xmlns:w16se="http://schemas.microsoft.com/office/word/2015/wordml/symex" xmlns:wpg="http://schemas.microsoft.com/office/word/2010/wordprocessingGroup" xmlns:wpi="http://schemas.microsoft.com/office/word/2010/wordprocessingInk" xmlns:wne="http://schemas.microsoft.com/office/word/2006/wordml" xmlns:wps="http://schemas.microsoft.com/office/word/2010/wordprocessingShape" mc:Ignorable="w14 w15 w16se w16cid w16 w16cex w16sdtdh wp14">
+<w:endnotes xmlns:wpc="http://schemas.microsoft.com/office/word/2010/wordprocessingCanvas" xmlns:cx="http://schemas.microsoft.com/office/drawing/2014/chartex" xmlns:cx1="http://schemas.microsoft.com/office/drawing/2015/9/8/chartex" xmlns:cx2="http://schemas.microsoft.com/office/drawing/2015/10/21/chartex" xmlns:cx3="http://schemas.microsoft.com/office/drawing/2016/5/9/chartex" xmlns:cx4="http://schemas.microsoft.com/office/drawing/2016/5/10/chartex" xmlns:cx5="http://schemas.microsoft.com/office/drawing/2016/5/11/chartex" xmlns:cx6="http://schemas.microsoft.com/office/drawing/2016/5/12/chartex" xmlns:cx7="http://schemas.microsoft.com/office/drawing/2016/5/13/chartex" xmlns:cx8="http://schemas.microsoft.com/office/drawing/2016/5/14/chartex" xmlns:mc="http://schemas.openxmlformats.org/markup-compatibility/2006" xmlns:aink="http://schemas.microsoft.com/office/drawing/2016/ink" xmlns:am3d="http://schemas.microsoft.com/office/drawing/2017/model3d" xmlns:o="urn:schemas-microsoft-com:office:office" xmlns:oel="http://schemas.microsoft.com/office/2019/extlst" xmlns:r="http://schemas.openxmlformats.org/officeDocument/2006/relationships" xmlns:m="http://schemas.openxmlformats.org/officeDocument/2006/math" xmlns:v="urn:schemas-microsoft-com:vml" xmlns:wp14="http://schemas.microsoft.com/office/word/2010/wordprocessingDrawing" xmlns:wp="http://schemas.openxmlformats.org/drawingml/2006/wordprocessingDrawing" xmlns:w10="urn:schemas-microsoft-com:office:word" xmlns:w="http://schemas.openxmlformats.org/wordprocessingml/2006/main" xmlns:w14="http://schemas.microsoft.com/office/word/2010/wordml" xmlns:w15="http://schemas.microsoft.com/office/word/2012/wordml" xmlns:w16cex="http://schemas.microsoft.com/office/word/2018/wordml/cex" xmlns:w16cid="http://schemas.microsoft.com/office/word/2016/wordml/cid" xmlns:w16="http://schemas.microsoft.com/office/word/2018/wordml" xmlns:w16sdtdh="http://schemas.microsoft.com/office/word/2020/wordml/sdtdatahash" xmlns:w16se="http://schemas.microsoft.com/office/word/2015/wordml/symex" xmlns:wpg="http://schemas.microsoft.com/office/word/2010/wordprocessingGroup" xmlns:wpi="http://schemas.microsoft.com/office/word/2010/wordprocessingInk" xmlns:wne="http://schemas.microsoft.com/office/word/2006/wordml" xmlns:wps="http://schemas.microsoft.com/office/word/2010/wordprocessingShape" mc:Ignorable="w14 w15 w16se w16cid w16 w16cex w16sdtdh wp14">
   <w:endnote w:type="separator" w:id="-1">
     <w:p>
       <w:pPr>
@@ -7636,7 +7616,7 @@
 </file>
 
 <file path=word/footer1.xml><?xml version="1.0" encoding="utf-8"?>
-<w:ftr xmlns:wpc="http://schemas.microsoft.com/office/word/2010/wordprocessingCanvas" xmlns:cx="http://schemas.microsoft.com/office/drawing/2014/chartex" xmlns:cx1="http://schemas.microsoft.com/office/drawing/2015/9/8/chartex" xmlns:cx2="http://schemas.microsoft.com/office/drawing/2015/10/21/chartex" xmlns:cx3="http://schemas.microsoft.com/office/drawing/2016/5/9/chartex" xmlns:cx4="http://schemas.microsoft.com/office/drawing/2016/5/10/chartex" xmlns:cx5="http://schemas.microsoft.com/office/drawing/2016/5/11/chartex" xmlns:cx6="http://schemas.microsoft.com/office/drawing/2016/5/12/chartex" xmlns:cx7="http://schemas.microsoft.com/office/drawing/2016/5/13/chartex" xmlns:cx8="http://schemas.microsoft.com/office/drawing/2016/5/14/chartex" xmlns:mc="http://schemas.openxmlformats.org/markup-compatibility/2006" xmlns:aink="http://schemas.microsoft.com/office/drawing/2016/ink" xmlns:am3d="http://schemas.microsoft.com/office/drawing/2017/model3d" xmlns:o="urn:schemas-microsoft-com:office:office" xmlns:r="http://schemas.openxmlformats.org/officeDocument/2006/relationships" xmlns:m="http://schemas.openxmlformats.org/officeDocument/2006/math" xmlns:v="urn:schemas-microsoft-com:vml" xmlns:wp14="http://schemas.microsoft.com/office/word/2010/wordprocessingDrawing" xmlns:wp="http://schemas.openxmlformats.org/drawingml/2006/wordprocessingDrawing" xmlns:w10="urn:schemas-microsoft-com:office:word" xmlns:w="http://schemas.openxmlformats.org/wordprocessingml/2006/main" xmlns:w14="http://schemas.microsoft.com/office/word/2010/wordml" xmlns:w15="http://schemas.microsoft.com/office/word/2012/wordml" xmlns:w16cex="http://schemas.microsoft.com/office/word/2018/wordml/cex" xmlns:w16cid="http://schemas.microsoft.com/office/word/2016/wordml/cid" xmlns:w16="http://schemas.microsoft.com/office/word/2018/wordml" xmlns:w16sdtdh="http://schemas.microsoft.com/office/word/2020/wordml/sdtdatahash" xmlns:w16se="http://schemas.microsoft.com/office/word/2015/wordml/symex" xmlns:wpg="http://schemas.microsoft.com/office/word/2010/wordprocessingGroup" xmlns:wpi="http://schemas.microsoft.com/office/word/2010/wordprocessingInk" xmlns:wne="http://schemas.microsoft.com/office/word/2006/wordml" xmlns:wps="http://schemas.microsoft.com/office/word/2010/wordprocessingShape" mc:Ignorable="w14 w15 w16se w16cid w16 w16cex w16sdtdh wp14">
+<w:ftr xmlns:wpc="http://schemas.microsoft.com/office/word/2010/wordprocessingCanvas" xmlns:cx="http://schemas.microsoft.com/office/drawing/2014/chartex" xmlns:cx1="http://schemas.microsoft.com/office/drawing/2015/9/8/chartex" xmlns:cx2="http://schemas.microsoft.com/office/drawing/2015/10/21/chartex" xmlns:cx3="http://schemas.microsoft.com/office/drawing/2016/5/9/chartex" xmlns:cx4="http://schemas.microsoft.com/office/drawing/2016/5/10/chartex" xmlns:cx5="http://schemas.microsoft.com/office/drawing/2016/5/11/chartex" xmlns:cx6="http://schemas.microsoft.com/office/drawing/2016/5/12/chartex" xmlns:cx7="http://schemas.microsoft.com/office/drawing/2016/5/13/chartex" xmlns:cx8="http://schemas.microsoft.com/office/drawing/2016/5/14/chartex" xmlns:mc="http://schemas.openxmlformats.org/markup-compatibility/2006" xmlns:aink="http://schemas.microsoft.com/office/drawing/2016/ink" xmlns:am3d="http://schemas.microsoft.com/office/drawing/2017/model3d" xmlns:o="urn:schemas-microsoft-com:office:office" xmlns:oel="http://schemas.microsoft.com/office/2019/extlst" xmlns:r="http://schemas.openxmlformats.org/officeDocument/2006/relationships" xmlns:m="http://schemas.openxmlformats.org/officeDocument/2006/math" xmlns:v="urn:schemas-microsoft-com:vml" xmlns:wp14="http://schemas.microsoft.com/office/word/2010/wordprocessingDrawing" xmlns:wp="http://schemas.openxmlformats.org/drawingml/2006/wordprocessingDrawing" xmlns:w10="urn:schemas-microsoft-com:office:word" xmlns:w="http://schemas.openxmlformats.org/wordprocessingml/2006/main" xmlns:w14="http://schemas.microsoft.com/office/word/2010/wordml" xmlns:w15="http://schemas.microsoft.com/office/word/2012/wordml" xmlns:w16cex="http://schemas.microsoft.com/office/word/2018/wordml/cex" xmlns:w16cid="http://schemas.microsoft.com/office/word/2016/wordml/cid" xmlns:w16="http://schemas.microsoft.com/office/word/2018/wordml" xmlns:w16sdtdh="http://schemas.microsoft.com/office/word/2020/wordml/sdtdatahash" xmlns:w16se="http://schemas.microsoft.com/office/word/2015/wordml/symex" xmlns:wpg="http://schemas.microsoft.com/office/word/2010/wordprocessingGroup" xmlns:wpi="http://schemas.microsoft.com/office/word/2010/wordprocessingInk" xmlns:wne="http://schemas.microsoft.com/office/word/2006/wordml" xmlns:wps="http://schemas.microsoft.com/office/word/2010/wordprocessingShape" mc:Ignorable="w14 w15 w16se w16cid w16 w16cex w16sdtdh wp14">
   <w:p>
     <w:pPr>
       <w:pStyle w:val="Footer"/>
@@ -7797,7 +7777,7 @@
 </file>
 
 <file path=word/footer2.xml><?xml version="1.0" encoding="utf-8"?>
-<w:ftr xmlns:wpc="http://schemas.microsoft.com/office/word/2010/wordprocessingCanvas" xmlns:cx="http://schemas.microsoft.com/office/drawing/2014/chartex" xmlns:cx1="http://schemas.microsoft.com/office/drawing/2015/9/8/chartex" xmlns:cx2="http://schemas.microsoft.com/office/drawing/2015/10/21/chartex" xmlns:cx3="http://schemas.microsoft.com/office/drawing/2016/5/9/chartex" xmlns:cx4="http://schemas.microsoft.com/office/drawing/2016/5/10/chartex" xmlns:cx5="http://schemas.microsoft.com/office/drawing/2016/5/11/chartex" xmlns:cx6="http://schemas.microsoft.com/office/drawing/2016/5/12/chartex" xmlns:cx7="http://schemas.microsoft.com/office/drawing/2016/5/13/chartex" xmlns:cx8="http://schemas.microsoft.com/office/drawing/2016/5/14/chartex" xmlns:mc="http://schemas.openxmlformats.org/markup-compatibility/2006" xmlns:aink="http://schemas.microsoft.com/office/drawing/2016/ink" xmlns:am3d="http://schemas.microsoft.com/office/drawing/2017/model3d" xmlns:o="urn:schemas-microsoft-com:office:office" xmlns:r="http://schemas.openxmlformats.org/officeDocument/2006/relationships" xmlns:m="http://schemas.openxmlformats.org/officeDocument/2006/math" xmlns:v="urn:schemas-microsoft-com:vml" xmlns:wp14="http://schemas.microsoft.com/office/word/2010/wordprocessingDrawing" xmlns:wp="http://schemas.openxmlformats.org/drawingml/2006/wordprocessingDrawing" xmlns:w10="urn:schemas-microsoft-com:office:word" xmlns:w="http://schemas.openxmlformats.org/wordprocessingml/2006/main" xmlns:w14="http://schemas.microsoft.com/office/word/2010/wordml" xmlns:w15="http://schemas.microsoft.com/office/word/2012/wordml" xmlns:w16cex="http://schemas.microsoft.com/office/word/2018/wordml/cex" xmlns:w16cid="http://schemas.microsoft.com/office/word/2016/wordml/cid" xmlns:w16="http://schemas.microsoft.com/office/word/2018/wordml" xmlns:w16sdtdh="http://schemas.microsoft.com/office/word/2020/wordml/sdtdatahash" xmlns:w16se="http://schemas.microsoft.com/office/word/2015/wordml/symex" xmlns:wpg="http://schemas.microsoft.com/office/word/2010/wordprocessingGroup" xmlns:wpi="http://schemas.microsoft.com/office/word/2010/wordprocessingInk" xmlns:wne="http://schemas.microsoft.com/office/word/2006/wordml" xmlns:wps="http://schemas.microsoft.com/office/word/2010/wordprocessingShape" mc:Ignorable="w14 w15 w16se w16cid w16 w16cex w16sdtdh wp14">
+<w:ftr xmlns:wpc="http://schemas.microsoft.com/office/word/2010/wordprocessingCanvas" xmlns:cx="http://schemas.microsoft.com/office/drawing/2014/chartex" xmlns:cx1="http://schemas.microsoft.com/office/drawing/2015/9/8/chartex" xmlns:cx2="http://schemas.microsoft.com/office/drawing/2015/10/21/chartex" xmlns:cx3="http://schemas.microsoft.com/office/drawing/2016/5/9/chartex" xmlns:cx4="http://schemas.microsoft.com/office/drawing/2016/5/10/chartex" xmlns:cx5="http://schemas.microsoft.com/office/drawing/2016/5/11/chartex" xmlns:cx6="http://schemas.microsoft.com/office/drawing/2016/5/12/chartex" xmlns:cx7="http://schemas.microsoft.com/office/drawing/2016/5/13/chartex" xmlns:cx8="http://schemas.microsoft.com/office/drawing/2016/5/14/chartex" xmlns:mc="http://schemas.openxmlformats.org/markup-compatibility/2006" xmlns:aink="http://schemas.microsoft.com/office/drawing/2016/ink" xmlns:am3d="http://schemas.microsoft.com/office/drawing/2017/model3d" xmlns:o="urn:schemas-microsoft-com:office:office" xmlns:oel="http://schemas.microsoft.com/office/2019/extlst" xmlns:r="http://schemas.openxmlformats.org/officeDocument/2006/relationships" xmlns:m="http://schemas.openxmlformats.org/officeDocument/2006/math" xmlns:v="urn:schemas-microsoft-com:vml" xmlns:wp14="http://schemas.microsoft.com/office/word/2010/wordprocessingDrawing" xmlns:wp="http://schemas.openxmlformats.org/drawingml/2006/wordprocessingDrawing" xmlns:w10="urn:schemas-microsoft-com:office:word" xmlns:w="http://schemas.openxmlformats.org/wordprocessingml/2006/main" xmlns:w14="http://schemas.microsoft.com/office/word/2010/wordml" xmlns:w15="http://schemas.microsoft.com/office/word/2012/wordml" xmlns:w16cex="http://schemas.microsoft.com/office/word/2018/wordml/cex" xmlns:w16cid="http://schemas.microsoft.com/office/word/2016/wordml/cid" xmlns:w16="http://schemas.microsoft.com/office/word/2018/wordml" xmlns:w16sdtdh="http://schemas.microsoft.com/office/word/2020/wordml/sdtdatahash" xmlns:w16se="http://schemas.microsoft.com/office/word/2015/wordml/symex" xmlns:wpg="http://schemas.microsoft.com/office/word/2010/wordprocessingGroup" xmlns:wpi="http://schemas.microsoft.com/office/word/2010/wordprocessingInk" xmlns:wne="http://schemas.microsoft.com/office/word/2006/wordml" xmlns:wps="http://schemas.microsoft.com/office/word/2010/wordprocessingShape" mc:Ignorable="w14 w15 w16se w16cid w16 w16cex w16sdtdh wp14">
   <w:p>
     <w:pPr>
       <w:pStyle w:val="Footer"/>
@@ -7966,7 +7946,7 @@
 </file>
 
 <file path=word/footnotes.xml><?xml version="1.0" encoding="utf-8"?>
-<w:footnotes xmlns:wpc="http://schemas.microsoft.com/office/word/2010/wordprocessingCanvas" xmlns:cx="http://schemas.microsoft.com/office/drawing/2014/chartex" xmlns:cx1="http://schemas.microsoft.com/office/drawing/2015/9/8/chartex" xmlns:cx2="http://schemas.microsoft.com/office/drawing/2015/10/21/chartex" xmlns:cx3="http://schemas.microsoft.com/office/drawing/2016/5/9/chartex" xmlns:cx4="http://schemas.microsoft.com/office/drawing/2016/5/10/chartex" xmlns:cx5="http://schemas.microsoft.com/office/drawing/2016/5/11/chartex" xmlns:cx6="http://schemas.microsoft.com/office/drawing/2016/5/12/chartex" xmlns:cx7="http://schemas.microsoft.com/office/drawing/2016/5/13/chartex" xmlns:cx8="http://schemas.microsoft.com/office/drawing/2016/5/14/chartex" xmlns:mc="http://schemas.openxmlformats.org/markup-compatibility/2006" xmlns:aink="http://schemas.microsoft.com/office/drawing/2016/ink" xmlns:am3d="http://schemas.microsoft.com/office/drawing/2017/model3d" xmlns:o="urn:schemas-microsoft-com:office:office" xmlns:r="http://schemas.openxmlformats.org/officeDocument/2006/relationships" xmlns:m="http://schemas.openxmlformats.org/officeDocument/2006/math" xmlns:v="urn:schemas-microsoft-com:vml" xmlns:wp14="http://schemas.microsoft.com/office/word/2010/wordprocessingDrawing" xmlns:wp="http://schemas.openxmlformats.org/drawingml/2006/wordprocessingDrawing" xmlns:w10="urn:schemas-microsoft-com:office:word" xmlns:w="http://schemas.openxmlformats.org/wordprocessingml/2006/main" xmlns:w14="http://schemas.microsoft.com/office/word/2010/wordml" xmlns:w15="http://schemas.microsoft.com/office/word/2012/wordml" xmlns:w16cex="http://schemas.microsoft.com/office/word/2018/wordml/cex" xmlns:w16cid="http://schemas.microsoft.com/office/word/2016/wordml/cid" xmlns:w16="http://schemas.microsoft.com/office/word/2018/wordml" xmlns:w16sdtdh="http://schemas.microsoft.com/office/word/2020/wordml/sdtdatahash" xmlns:w16se="http://schemas.microsoft.com/office/word/2015/wordml/symex" xmlns:wpg="http://schemas.microsoft.com/office/word/2010/wordprocessingGroup" xmlns:wpi="http://schemas.microsoft.com/office/word/2010/wordprocessingInk" xmlns:wne="http://schemas.microsoft.com/office/word/2006/wordml" xmlns:wps="http://schemas.microsoft.com/office/word/2010/wordprocessingShape" mc:Ignorable="w14 w15 w16se w16cid w16 w16cex w16sdtdh wp14">
+<w:footnotes xmlns:wpc="http://schemas.microsoft.com/office/word/2010/wordprocessingCanvas" xmlns:cx="http://schemas.microsoft.com/office/drawing/2014/chartex" xmlns:cx1="http://schemas.microsoft.com/office/drawing/2015/9/8/chartex" xmlns:cx2="http://schemas.microsoft.com/office/drawing/2015/10/21/chartex" xmlns:cx3="http://schemas.microsoft.com/office/drawing/2016/5/9/chartex" xmlns:cx4="http://schemas.microsoft.com/office/drawing/2016/5/10/chartex" xmlns:cx5="http://schemas.microsoft.com/office/drawing/2016/5/11/chartex" xmlns:cx6="http://schemas.microsoft.com/office/drawing/2016/5/12/chartex" xmlns:cx7="http://schemas.microsoft.com/office/drawing/2016/5/13/chartex" xmlns:cx8="http://schemas.microsoft.com/office/drawing/2016/5/14/chartex" xmlns:mc="http://schemas.openxmlformats.org/markup-compatibility/2006" xmlns:aink="http://schemas.microsoft.com/office/drawing/2016/ink" xmlns:am3d="http://schemas.microsoft.com/office/drawing/2017/model3d" xmlns:o="urn:schemas-microsoft-com:office:office" xmlns:oel="http://schemas.microsoft.com/office/2019/extlst" xmlns:r="http://schemas.openxmlformats.org/officeDocument/2006/relationships" xmlns:m="http://schemas.openxmlformats.org/officeDocument/2006/math" xmlns:v="urn:schemas-microsoft-com:vml" xmlns:wp14="http://schemas.microsoft.com/office/word/2010/wordprocessingDrawing" xmlns:wp="http://schemas.openxmlformats.org/drawingml/2006/wordprocessingDrawing" xmlns:w10="urn:schemas-microsoft-com:office:word" xmlns:w="http://schemas.openxmlformats.org/wordprocessingml/2006/main" xmlns:w14="http://schemas.microsoft.com/office/word/2010/wordml" xmlns:w15="http://schemas.microsoft.com/office/word/2012/wordml" xmlns:w16cex="http://schemas.microsoft.com/office/word/2018/wordml/cex" xmlns:w16cid="http://schemas.microsoft.com/office/word/2016/wordml/cid" xmlns:w16="http://schemas.microsoft.com/office/word/2018/wordml" xmlns:w16sdtdh="http://schemas.microsoft.com/office/word/2020/wordml/sdtdatahash" xmlns:w16se="http://schemas.microsoft.com/office/word/2015/wordml/symex" xmlns:wpg="http://schemas.microsoft.com/office/word/2010/wordprocessingGroup" xmlns:wpi="http://schemas.microsoft.com/office/word/2010/wordprocessingInk" xmlns:wne="http://schemas.microsoft.com/office/word/2006/wordml" xmlns:wps="http://schemas.microsoft.com/office/word/2010/wordprocessingShape" mc:Ignorable="w14 w15 w16se w16cid w16 w16cex w16sdtdh wp14">
   <w:footnote w:type="separator" w:id="-1">
     <w:p>
       <w:pPr>
@@ -7991,7 +7971,7 @@
 </file>
 
 <file path=word/header1.xml><?xml version="1.0" encoding="utf-8"?>
-<w:hdr xmlns:wpc="http://schemas.microsoft.com/office/word/2010/wordprocessingCanvas" xmlns:cx="http://schemas.microsoft.com/office/drawing/2014/chartex" xmlns:cx1="http://schemas.microsoft.com/office/drawing/2015/9/8/chartex" xmlns:cx2="http://schemas.microsoft.com/office/drawing/2015/10/21/chartex" xmlns:cx3="http://schemas.microsoft.com/office/drawing/2016/5/9/chartex" xmlns:cx4="http://schemas.microsoft.com/office/drawing/2016/5/10/chartex" xmlns:cx5="http://schemas.microsoft.com/office/drawing/2016/5/11/chartex" xmlns:cx6="http://schemas.microsoft.com/office/drawing/2016/5/12/chartex" xmlns:cx7="http://schemas.microsoft.com/office/drawing/2016/5/13/chartex" xmlns:cx8="http://schemas.microsoft.com/office/drawing/2016/5/14/chartex" xmlns:mc="http://schemas.openxmlformats.org/markup-compatibility/2006" xmlns:aink="http://schemas.microsoft.com/office/drawing/2016/ink" xmlns:am3d="http://schemas.microsoft.com/office/drawing/2017/model3d" xmlns:o="urn:schemas-microsoft-com:office:office" xmlns:r="http://schemas.openxmlformats.org/officeDocument/2006/relationships" xmlns:m="http://schemas.openxmlformats.org/officeDocument/2006/math" xmlns:v="urn:schemas-microsoft-com:vml" xmlns:wp14="http://schemas.microsoft.com/office/word/2010/wordprocessingDrawing" xmlns:wp="http://schemas.openxmlformats.org/drawingml/2006/wordprocessingDrawing" xmlns:w10="urn:schemas-microsoft-com:office:word" xmlns:w="http://schemas.openxmlformats.org/wordprocessingml/2006/main" xmlns:w14="http://schemas.microsoft.com/office/word/2010/wordml" xmlns:w15="http://schemas.microsoft.com/office/word/2012/wordml" xmlns:w16cex="http://schemas.microsoft.com/office/word/2018/wordml/cex" xmlns:w16cid="http://schemas.microsoft.com/office/word/2016/wordml/cid" xmlns:w16="http://schemas.microsoft.com/office/word/2018/wordml" xmlns:w16sdtdh="http://schemas.microsoft.com/office/word/2020/wordml/sdtdatahash" xmlns:w16se="http://schemas.microsoft.com/office/word/2015/wordml/symex" xmlns:wpg="http://schemas.microsoft.com/office/word/2010/wordprocessingGroup" xmlns:wpi="http://schemas.microsoft.com/office/word/2010/wordprocessingInk" xmlns:wne="http://schemas.microsoft.com/office/word/2006/wordml" xmlns:wps="http://schemas.microsoft.com/office/word/2010/wordprocessingShape" mc:Ignorable="w14 w15 w16se w16cid w16 w16cex w16sdtdh wp14">
+<w:hdr xmlns:wpc="http://schemas.microsoft.com/office/word/2010/wordprocessingCanvas" xmlns:cx="http://schemas.microsoft.com/office/drawing/2014/chartex" xmlns:cx1="http://schemas.microsoft.com/office/drawing/2015/9/8/chartex" xmlns:cx2="http://schemas.microsoft.com/office/drawing/2015/10/21/chartex" xmlns:cx3="http://schemas.microsoft.com/office/drawing/2016/5/9/chartex" xmlns:cx4="http://schemas.microsoft.com/office/drawing/2016/5/10/chartex" xmlns:cx5="http://schemas.microsoft.com/office/drawing/2016/5/11/chartex" xmlns:cx6="http://schemas.microsoft.com/office/drawing/2016/5/12/chartex" xmlns:cx7="http://schemas.microsoft.com/office/drawing/2016/5/13/chartex" xmlns:cx8="http://schemas.microsoft.com/office/drawing/2016/5/14/chartex" xmlns:mc="http://schemas.openxmlformats.org/markup-compatibility/2006" xmlns:aink="http://schemas.microsoft.com/office/drawing/2016/ink" xmlns:am3d="http://schemas.microsoft.com/office/drawing/2017/model3d" xmlns:o="urn:schemas-microsoft-com:office:office" xmlns:oel="http://schemas.microsoft.com/office/2019/extlst" xmlns:r="http://schemas.openxmlformats.org/officeDocument/2006/relationships" xmlns:m="http://schemas.openxmlformats.org/officeDocument/2006/math" xmlns:v="urn:schemas-microsoft-com:vml" xmlns:wp14="http://schemas.microsoft.com/office/word/2010/wordprocessingDrawing" xmlns:wp="http://schemas.openxmlformats.org/drawingml/2006/wordprocessingDrawing" xmlns:w10="urn:schemas-microsoft-com:office:word" xmlns:w="http://schemas.openxmlformats.org/wordprocessingml/2006/main" xmlns:w14="http://schemas.microsoft.com/office/word/2010/wordml" xmlns:w15="http://schemas.microsoft.com/office/word/2012/wordml" xmlns:w16cex="http://schemas.microsoft.com/office/word/2018/wordml/cex" xmlns:w16cid="http://schemas.microsoft.com/office/word/2016/wordml/cid" xmlns:w16="http://schemas.microsoft.com/office/word/2018/wordml" xmlns:w16sdtdh="http://schemas.microsoft.com/office/word/2020/wordml/sdtdatahash" xmlns:w16se="http://schemas.microsoft.com/office/word/2015/wordml/symex" xmlns:wpg="http://schemas.microsoft.com/office/word/2010/wordprocessingGroup" xmlns:wpi="http://schemas.microsoft.com/office/word/2010/wordprocessingInk" xmlns:wne="http://schemas.microsoft.com/office/word/2006/wordml" xmlns:wps="http://schemas.microsoft.com/office/word/2010/wordprocessingShape" mc:Ignorable="w14 w15 w16se w16cid w16 w16cex w16sdtdh wp14">
   <w:p>
     <w:pPr>
       <w:pStyle w:val="Header"/>
@@ -8067,7 +8047,7 @@
 </file>
 
 <file path=word/header2.xml><?xml version="1.0" encoding="utf-8"?>
-<w:hdr xmlns:wpc="http://schemas.microsoft.com/office/word/2010/wordprocessingCanvas" xmlns:cx="http://schemas.microsoft.com/office/drawing/2014/chartex" xmlns:cx1="http://schemas.microsoft.com/office/drawing/2015/9/8/chartex" xmlns:cx2="http://schemas.microsoft.com/office/drawing/2015/10/21/chartex" xmlns:cx3="http://schemas.microsoft.com/office/drawing/2016/5/9/chartex" xmlns:cx4="http://schemas.microsoft.com/office/drawing/2016/5/10/chartex" xmlns:cx5="http://schemas.microsoft.com/office/drawing/2016/5/11/chartex" xmlns:cx6="http://schemas.microsoft.com/office/drawing/2016/5/12/chartex" xmlns:cx7="http://schemas.microsoft.com/office/drawing/2016/5/13/chartex" xmlns:cx8="http://schemas.microsoft.com/office/drawing/2016/5/14/chartex" xmlns:mc="http://schemas.openxmlformats.org/markup-compatibility/2006" xmlns:aink="http://schemas.microsoft.com/office/drawing/2016/ink" xmlns:am3d="http://schemas.microsoft.com/office/drawing/2017/model3d" xmlns:o="urn:schemas-microsoft-com:office:office" xmlns:r="http://schemas.openxmlformats.org/officeDocument/2006/relationships" xmlns:m="http://schemas.openxmlformats.org/officeDocument/2006/math" xmlns:v="urn:schemas-microsoft-com:vml" xmlns:wp14="http://schemas.microsoft.com/office/word/2010/wordprocessingDrawing" xmlns:wp="http://schemas.openxmlformats.org/drawingml/2006/wordprocessingDrawing" xmlns:w10="urn:schemas-microsoft-com:office:word" xmlns:w="http://schemas.openxmlformats.org/wordprocessingml/2006/main" xmlns:w14="http://schemas.microsoft.com/office/word/2010/wordml" xmlns:w15="http://schemas.microsoft.com/office/word/2012/wordml" xmlns:w16cex="http://schemas.microsoft.com/office/word/2018/wordml/cex" xmlns:w16cid="http://schemas.microsoft.com/office/word/2016/wordml/cid" xmlns:w16="http://schemas.microsoft.com/office/word/2018/wordml" xmlns:w16sdtdh="http://schemas.microsoft.com/office/word/2020/wordml/sdtdatahash" xmlns:w16se="http://schemas.microsoft.com/office/word/2015/wordml/symex" xmlns:wpg="http://schemas.microsoft.com/office/word/2010/wordprocessingGroup" xmlns:wpi="http://schemas.microsoft.com/office/word/2010/wordprocessingInk" xmlns:wne="http://schemas.microsoft.com/office/word/2006/wordml" xmlns:wps="http://schemas.microsoft.com/office/word/2010/wordprocessingShape" mc:Ignorable="w14 w15 w16se w16cid w16 w16cex w16sdtdh wp14">
+<w:hdr xmlns:wpc="http://schemas.microsoft.com/office/word/2010/wordprocessingCanvas" xmlns:cx="http://schemas.microsoft.com/office/drawing/2014/chartex" xmlns:cx1="http://schemas.microsoft.com/office/drawing/2015/9/8/chartex" xmlns:cx2="http://schemas.microsoft.com/office/drawing/2015/10/21/chartex" xmlns:cx3="http://schemas.microsoft.com/office/drawing/2016/5/9/chartex" xmlns:cx4="http://schemas.microsoft.com/office/drawing/2016/5/10/chartex" xmlns:cx5="http://schemas.microsoft.com/office/drawing/2016/5/11/chartex" xmlns:cx6="http://schemas.microsoft.com/office/drawing/2016/5/12/chartex" xmlns:cx7="http://schemas.microsoft.com/office/drawing/2016/5/13/chartex" xmlns:cx8="http://schemas.microsoft.com/office/drawing/2016/5/14/chartex" xmlns:mc="http://schemas.openxmlformats.org/markup-compatibility/2006" xmlns:aink="http://schemas.microsoft.com/office/drawing/2016/ink" xmlns:am3d="http://schemas.microsoft.com/office/drawing/2017/model3d" xmlns:o="urn:schemas-microsoft-com:office:office" xmlns:oel="http://schemas.microsoft.com/office/2019/extlst" xmlns:r="http://schemas.openxmlformats.org/officeDocument/2006/relationships" xmlns:m="http://schemas.openxmlformats.org/officeDocument/2006/math" xmlns:v="urn:schemas-microsoft-com:vml" xmlns:wp14="http://schemas.microsoft.com/office/word/2010/wordprocessingDrawing" xmlns:wp="http://schemas.openxmlformats.org/drawingml/2006/wordprocessingDrawing" xmlns:w10="urn:schemas-microsoft-com:office:word" xmlns:w="http://schemas.openxmlformats.org/wordprocessingml/2006/main" xmlns:w14="http://schemas.microsoft.com/office/word/2010/wordml" xmlns:w15="http://schemas.microsoft.com/office/word/2012/wordml" xmlns:w16cex="http://schemas.microsoft.com/office/word/2018/wordml/cex" xmlns:w16cid="http://schemas.microsoft.com/office/word/2016/wordml/cid" xmlns:w16="http://schemas.microsoft.com/office/word/2018/wordml" xmlns:w16sdtdh="http://schemas.microsoft.com/office/word/2020/wordml/sdtdatahash" xmlns:w16se="http://schemas.microsoft.com/office/word/2015/wordml/symex" xmlns:wpg="http://schemas.microsoft.com/office/word/2010/wordprocessingGroup" xmlns:wpi="http://schemas.microsoft.com/office/word/2010/wordprocessingInk" xmlns:wne="http://schemas.microsoft.com/office/word/2006/wordml" xmlns:wps="http://schemas.microsoft.com/office/word/2010/wordprocessingShape" mc:Ignorable="w14 w15 w16se w16cid w16 w16cex w16sdtdh wp14">
   <w:p>
     <w:pPr>
       <w:pStyle w:val="Header"/>
@@ -8155,7 +8135,7 @@
 </file>
 
 <file path=word/numbering.xml><?xml version="1.0" encoding="utf-8"?>
-<w:numbering xmlns:wpc="http://schemas.microsoft.com/office/word/2010/wordprocessingCanvas" xmlns:cx="http://schemas.microsoft.com/office/drawing/2014/chartex" xmlns:cx1="http://schemas.microsoft.com/office/drawing/2015/9/8/chartex" xmlns:cx2="http://schemas.microsoft.com/office/drawing/2015/10/21/chartex" xmlns:cx3="http://schemas.microsoft.com/office/drawing/2016/5/9/chartex" xmlns:cx4="http://schemas.microsoft.com/office/drawing/2016/5/10/chartex" xmlns:cx5="http://schemas.microsoft.com/office/drawing/2016/5/11/chartex" xmlns:cx6="http://schemas.microsoft.com/office/drawing/2016/5/12/chartex" xmlns:cx7="http://schemas.microsoft.com/office/drawing/2016/5/13/chartex" xmlns:cx8="http://schemas.microsoft.com/office/drawing/2016/5/14/chartex" xmlns:mc="http://schemas.openxmlformats.org/markup-compatibility/2006" xmlns:aink="http://schemas.microsoft.com/office/drawing/2016/ink" xmlns:am3d="http://schemas.microsoft.com/office/drawing/2017/model3d" xmlns:o="urn:schemas-microsoft-com:office:office" xmlns:r="http://schemas.openxmlformats.org/officeDocument/2006/relationships" xmlns:m="http://schemas.openxmlformats.org/officeDocument/2006/math" xmlns:v="urn:schemas-microsoft-com:vml" xmlns:wp14="http://schemas.microsoft.com/office/word/2010/wordprocessingDrawing" xmlns:wp="http://schemas.openxmlformats.org/drawingml/2006/wordprocessingDrawing" xmlns:w10="urn:schemas-microsoft-com:office:word" xmlns:w="http://schemas.openxmlformats.org/wordprocessingml/2006/main" xmlns:w14="http://schemas.microsoft.com/office/word/2010/wordml" xmlns:w15="http://schemas.microsoft.com/office/word/2012/wordml" xmlns:w16cex="http://schemas.microsoft.com/office/word/2018/wordml/cex" xmlns:w16cid="http://schemas.microsoft.com/office/word/2016/wordml/cid" xmlns:w16="http://schemas.microsoft.com/office/word/2018/wordml" xmlns:w16sdtdh="http://schemas.microsoft.com/office/word/2020/wordml/sdtdatahash" xmlns:w16se="http://schemas.microsoft.com/office/word/2015/wordml/symex" xmlns:wpg="http://schemas.microsoft.com/office/word/2010/wordprocessingGroup" xmlns:wpi="http://schemas.microsoft.com/office/word/2010/wordprocessingInk" xmlns:wne="http://schemas.microsoft.com/office/word/2006/wordml" xmlns:wps="http://schemas.microsoft.com/office/word/2010/wordprocessingShape" mc:Ignorable="w14 w15 w16se w16cid w16 w16cex w16sdtdh wp14">
+<w:numbering xmlns:wpc="http://schemas.microsoft.com/office/word/2010/wordprocessingCanvas" xmlns:cx="http://schemas.microsoft.com/office/drawing/2014/chartex" xmlns:cx1="http://schemas.microsoft.com/office/drawing/2015/9/8/chartex" xmlns:cx2="http://schemas.microsoft.com/office/drawing/2015/10/21/chartex" xmlns:cx3="http://schemas.microsoft.com/office/drawing/2016/5/9/chartex" xmlns:cx4="http://schemas.microsoft.com/office/drawing/2016/5/10/chartex" xmlns:cx5="http://schemas.microsoft.com/office/drawing/2016/5/11/chartex" xmlns:cx6="http://schemas.microsoft.com/office/drawing/2016/5/12/chartex" xmlns:cx7="http://schemas.microsoft.com/office/drawing/2016/5/13/chartex" xmlns:cx8="http://schemas.microsoft.com/office/drawing/2016/5/14/chartex" xmlns:mc="http://schemas.openxmlformats.org/markup-compatibility/2006" xmlns:aink="http://schemas.microsoft.com/office/drawing/2016/ink" xmlns:am3d="http://schemas.microsoft.com/office/drawing/2017/model3d" xmlns:o="urn:schemas-microsoft-com:office:office" xmlns:oel="http://schemas.microsoft.com/office/2019/extlst" xmlns:r="http://schemas.openxmlformats.org/officeDocument/2006/relationships" xmlns:m="http://schemas.openxmlformats.org/officeDocument/2006/math" xmlns:v="urn:schemas-microsoft-com:vml" xmlns:wp14="http://schemas.microsoft.com/office/word/2010/wordprocessingDrawing" xmlns:wp="http://schemas.openxmlformats.org/drawingml/2006/wordprocessingDrawing" xmlns:w10="urn:schemas-microsoft-com:office:word" xmlns:w="http://schemas.openxmlformats.org/wordprocessingml/2006/main" xmlns:w14="http://schemas.microsoft.com/office/word/2010/wordml" xmlns:w15="http://schemas.microsoft.com/office/word/2012/wordml" xmlns:w16cex="http://schemas.microsoft.com/office/word/2018/wordml/cex" xmlns:w16cid="http://schemas.microsoft.com/office/word/2016/wordml/cid" xmlns:w16="http://schemas.microsoft.com/office/word/2018/wordml" xmlns:w16sdtdh="http://schemas.microsoft.com/office/word/2020/wordml/sdtdatahash" xmlns:w16se="http://schemas.microsoft.com/office/word/2015/wordml/symex" xmlns:wpg="http://schemas.microsoft.com/office/word/2010/wordprocessingGroup" xmlns:wpi="http://schemas.microsoft.com/office/word/2010/wordprocessingInk" xmlns:wne="http://schemas.microsoft.com/office/word/2006/wordml" xmlns:wps="http://schemas.microsoft.com/office/word/2010/wordprocessingShape" mc:Ignorable="w14 w15 w16se w16cid w16 w16cex w16sdtdh wp14">
   <w:abstractNum w:abstractNumId="0" w15:restartNumberingAfterBreak="0">
     <w:nsid w:val="01E557BC"/>
     <w:multiLevelType w:val="hybridMultilevel"/>
@@ -11712,121 +11692,121 @@
       </w:pPr>
     </w:lvl>
   </w:abstractNum>
-  <w:num w:numId="1">
+  <w:num w:numId="1" w16cid:durableId="1494758204">
     <w:abstractNumId w:val="16"/>
   </w:num>
-  <w:num w:numId="2">
+  <w:num w:numId="2" w16cid:durableId="1440956418">
     <w:abstractNumId w:val="38"/>
   </w:num>
-  <w:num w:numId="3">
+  <w:num w:numId="3" w16cid:durableId="910849524">
     <w:abstractNumId w:val="1"/>
   </w:num>
-  <w:num w:numId="4">
+  <w:num w:numId="4" w16cid:durableId="1553538302">
     <w:abstractNumId w:val="6"/>
   </w:num>
-  <w:num w:numId="5">
+  <w:num w:numId="5" w16cid:durableId="53895434">
     <w:abstractNumId w:val="12"/>
   </w:num>
-  <w:num w:numId="6">
+  <w:num w:numId="6" w16cid:durableId="110055743">
     <w:abstractNumId w:val="9"/>
   </w:num>
-  <w:num w:numId="7">
+  <w:num w:numId="7" w16cid:durableId="1462187195">
     <w:abstractNumId w:val="13"/>
   </w:num>
-  <w:num w:numId="8">
+  <w:num w:numId="8" w16cid:durableId="1153523407">
     <w:abstractNumId w:val="36"/>
   </w:num>
-  <w:num w:numId="9">
+  <w:num w:numId="9" w16cid:durableId="1621108641">
     <w:abstractNumId w:val="14"/>
   </w:num>
-  <w:num w:numId="10">
+  <w:num w:numId="10" w16cid:durableId="1101878472">
     <w:abstractNumId w:val="35"/>
   </w:num>
-  <w:num w:numId="11">
+  <w:num w:numId="11" w16cid:durableId="306512395">
     <w:abstractNumId w:val="24"/>
   </w:num>
-  <w:num w:numId="12">
+  <w:num w:numId="12" w16cid:durableId="1215124610">
     <w:abstractNumId w:val="33"/>
   </w:num>
-  <w:num w:numId="13">
+  <w:num w:numId="13" w16cid:durableId="2018262425">
     <w:abstractNumId w:val="20"/>
   </w:num>
-  <w:num w:numId="14">
+  <w:num w:numId="14" w16cid:durableId="414280844">
     <w:abstractNumId w:val="3"/>
   </w:num>
-  <w:num w:numId="15">
+  <w:num w:numId="15" w16cid:durableId="1614970718">
     <w:abstractNumId w:val="18"/>
   </w:num>
-  <w:num w:numId="16">
+  <w:num w:numId="16" w16cid:durableId="1854342531">
     <w:abstractNumId w:val="26"/>
   </w:num>
-  <w:num w:numId="17">
+  <w:num w:numId="17" w16cid:durableId="1894004815">
     <w:abstractNumId w:val="2"/>
   </w:num>
-  <w:num w:numId="18">
+  <w:num w:numId="18" w16cid:durableId="2097553386">
     <w:abstractNumId w:val="30"/>
   </w:num>
-  <w:num w:numId="19">
+  <w:num w:numId="19" w16cid:durableId="417292758">
     <w:abstractNumId w:val="23"/>
   </w:num>
-  <w:num w:numId="20">
+  <w:num w:numId="20" w16cid:durableId="1343702377">
     <w:abstractNumId w:val="4"/>
   </w:num>
-  <w:num w:numId="21">
+  <w:num w:numId="21" w16cid:durableId="1339119609">
     <w:abstractNumId w:val="28"/>
   </w:num>
-  <w:num w:numId="22">
+  <w:num w:numId="22" w16cid:durableId="105389872">
     <w:abstractNumId w:val="31"/>
   </w:num>
-  <w:num w:numId="23">
+  <w:num w:numId="23" w16cid:durableId="1202398839">
     <w:abstractNumId w:val="10"/>
   </w:num>
-  <w:num w:numId="24">
+  <w:num w:numId="24" w16cid:durableId="1192453788">
     <w:abstractNumId w:val="27"/>
   </w:num>
-  <w:num w:numId="25">
+  <w:num w:numId="25" w16cid:durableId="1560895214">
     <w:abstractNumId w:val="15"/>
   </w:num>
-  <w:num w:numId="26">
+  <w:num w:numId="26" w16cid:durableId="912817790">
     <w:abstractNumId w:val="11"/>
   </w:num>
-  <w:num w:numId="27">
+  <w:num w:numId="27" w16cid:durableId="1424763093">
     <w:abstractNumId w:val="34"/>
   </w:num>
-  <w:num w:numId="28">
+  <w:num w:numId="28" w16cid:durableId="1922909619">
     <w:abstractNumId w:val="21"/>
   </w:num>
-  <w:num w:numId="29">
+  <w:num w:numId="29" w16cid:durableId="1658345198">
     <w:abstractNumId w:val="19"/>
   </w:num>
-  <w:num w:numId="30">
+  <w:num w:numId="30" w16cid:durableId="1742018864">
     <w:abstractNumId w:val="0"/>
   </w:num>
-  <w:num w:numId="31">
+  <w:num w:numId="31" w16cid:durableId="1399209523">
     <w:abstractNumId w:val="8"/>
   </w:num>
-  <w:num w:numId="32">
+  <w:num w:numId="32" w16cid:durableId="294138605">
     <w:abstractNumId w:val="29"/>
   </w:num>
-  <w:num w:numId="33">
+  <w:num w:numId="33" w16cid:durableId="2115779445">
     <w:abstractNumId w:val="37"/>
   </w:num>
-  <w:num w:numId="34">
+  <w:num w:numId="34" w16cid:durableId="1181890535">
     <w:abstractNumId w:val="7"/>
   </w:num>
-  <w:num w:numId="35">
+  <w:num w:numId="35" w16cid:durableId="1473865745">
     <w:abstractNumId w:val="17"/>
   </w:num>
-  <w:num w:numId="36">
+  <w:num w:numId="36" w16cid:durableId="1288392373">
     <w:abstractNumId w:val="25"/>
   </w:num>
-  <w:num w:numId="37">
+  <w:num w:numId="37" w16cid:durableId="543756488">
     <w:abstractNumId w:val="22"/>
   </w:num>
-  <w:num w:numId="38">
+  <w:num w:numId="38" w16cid:durableId="703363822">
     <w:abstractNumId w:val="5"/>
   </w:num>
-  <w:num w:numId="39">
+  <w:num w:numId="39" w16cid:durableId="162936809">
     <w:abstractNumId w:val="32"/>
   </w:num>
 </w:numbering>

</xml_diff>